<commit_message>
modified:   Lab/Lab book - Comp Sci.docx 	modified:   Lab/epic1d.py 	new file:   Lab/harmonic_data.txt
</commit_message>
<xml_diff>
--- a/Lab/Lab book - Comp Sci.docx
+++ b/Lab/Lab book - Comp Sci.docx
@@ -2,15 +2,1256 @@
 <file path=word/document.xml><?xml version="1.0" encoding="utf-8"?>
 <w:document xmlns:wpc="http://schemas.microsoft.com/office/word/2010/wordprocessingCanvas" xmlns:cx="http://schemas.microsoft.com/office/drawing/2014/chartex" xmlns:cx1="http://schemas.microsoft.com/office/drawing/2015/9/8/chartex" xmlns:cx2="http://schemas.microsoft.com/office/drawing/2015/10/21/chartex" xmlns:cx3="http://schemas.microsoft.com/office/drawing/2016/5/9/chartex" xmlns:cx4="http://schemas.microsoft.com/office/drawing/2016/5/10/chartex" xmlns:cx5="http://schemas.microsoft.com/office/drawing/2016/5/11/chartex" xmlns:cx6="http://schemas.microsoft.com/office/drawing/2016/5/12/chartex" xmlns:cx7="http://schemas.microsoft.com/office/drawing/2016/5/13/chartex" xmlns:cx8="http://schemas.microsoft.com/office/drawing/2016/5/14/chartex" xmlns:mc="http://schemas.openxmlformats.org/markup-compatibility/2006" xmlns:aink="http://schemas.microsoft.com/office/drawing/2016/ink" xmlns:am3d="http://schemas.microsoft.com/office/drawing/2017/model3d" xmlns:o="urn:schemas-microsoft-com:office:office" xmlns:oel="http://schemas.microsoft.com/office/2019/extlst" xmlns:r="http://schemas.openxmlformats.org/officeDocument/2006/relationships" xmlns:m="http://schemas.openxmlformats.org/officeDocument/2006/math" xmlns:v="urn:schemas-microsoft-com:vml" xmlns:wp14="http://schemas.microsoft.com/office/word/2010/wordprocessingDrawing" xmlns:wp="http://schemas.openxmlformats.org/drawingml/2006/wordprocessingDrawing" xmlns:w10="urn:schemas-microsoft-com:office:word" xmlns:w="http://schemas.openxmlformats.org/wordprocessingml/2006/main" xmlns:w14="http://schemas.microsoft.com/office/word/2010/wordml" xmlns:w15="http://schemas.microsoft.com/office/word/2012/wordml" xmlns:w16cex="http://schemas.microsoft.com/office/word/2018/wordml/cex" xmlns:w16cid="http://schemas.microsoft.com/office/word/2016/wordml/cid" xmlns:w16="http://schemas.microsoft.com/office/word/2018/wordml" xmlns:w16du="http://schemas.microsoft.com/office/word/2023/wordml/word16du" xmlns:w16sdtdh="http://schemas.microsoft.com/office/word/2020/wordml/sdtdatahash" xmlns:w16sdtfl="http://schemas.microsoft.com/office/word/2024/wordml/sdtformatlock" xmlns:w16se="http://schemas.microsoft.com/office/word/2015/wordml/symex" xmlns:wpg="http://schemas.microsoft.com/office/word/2010/wordprocessingGroup" xmlns:wpi="http://schemas.microsoft.com/office/word/2010/wordprocessingInk" xmlns:wne="http://schemas.microsoft.com/office/word/2006/wordml" xmlns:wps="http://schemas.microsoft.com/office/word/2010/wordprocessingShape" mc:Ignorable="w14 w15 w16se w16cid w16 w16cex w16sdtdh w16sdtfl w16du wp14">
   <w:body>
+    <w:p>
+      <w:pPr>
+        <w:pStyle w:val="IntenseQuote"/>
+      </w:pPr>
+      <w:r>
+        <w:t>20/11/25 10am</w:t>
+      </w:r>
+    </w:p>
+    <w:p>
+      <w:pPr>
+        <w:rPr>
+          <w:rStyle w:val="IntenseReference"/>
+        </w:rPr>
+      </w:pPr>
+      <w:r>
+        <w:rPr>
+          <w:rStyle w:val="IntenseReference"/>
+        </w:rPr>
+        <w:t>Summary of what I’ve taken from the introductory slides:</w:t>
+      </w:r>
+    </w:p>
+    <w:p>
+      <w:r>
+        <w:t>What why when:</w:t>
+      </w:r>
+    </w:p>
+    <w:p>
+      <w:r>
+        <w:t>-&gt; using existing PIC code written in Python, conduct plasma physics study.</w:t>
+      </w:r>
+    </w:p>
+    <w:p>
+      <w:r>
+        <w:t>-&gt; various tasks on VLE, broken into separate sections</w:t>
+      </w:r>
+    </w:p>
+    <w:p>
+      <w:r>
+        <w:t>-&gt; Sessions run flexibly, don't need to be in the room, don't need to be in front of computer all day</w:t>
+      </w:r>
+    </w:p>
+    <w:p>
+      <w:r>
+        <w:t xml:space="preserve">-&gt; ~28 hrs of work </w:t>
+      </w:r>
+      <w:proofErr w:type="spellStart"/>
+      <w:r>
+        <w:t>ish</w:t>
+      </w:r>
+      <w:proofErr w:type="spellEnd"/>
+      <w:r>
+        <w:t xml:space="preserve"> (30 max)</w:t>
+      </w:r>
+    </w:p>
     <w:p/>
+    <w:p>
+      <w:r>
+        <w:t>Assessment:</w:t>
+      </w:r>
+    </w:p>
+    <w:p>
+      <w:r>
+        <w:t>- google doc lab book</w:t>
+      </w:r>
+    </w:p>
+    <w:p>
+      <w:r>
+        <w:t>- pass/fail</w:t>
+      </w:r>
+    </w:p>
+    <w:p>
+      <w:r>
+        <w:t>- assessment based entirely off lab book, submitted through VLE as pdf</w:t>
+      </w:r>
+    </w:p>
+    <w:p>
+      <w:r>
+        <w:t xml:space="preserve">- much better to submit a succinct, </w:t>
+      </w:r>
+      <w:proofErr w:type="gramStart"/>
+      <w:r>
+        <w:t>high quality</w:t>
+      </w:r>
+      <w:proofErr w:type="gramEnd"/>
+      <w:r>
+        <w:t xml:space="preserve"> record, rather than a verbose, low quality one.</w:t>
+      </w:r>
+    </w:p>
+    <w:p/>
+    <w:p>
+      <w:r>
+        <w:t>Quick start guide:</w:t>
+      </w:r>
+    </w:p>
+    <w:p>
+      <w:r>
+        <w:t>- implements PIC algorithm in 1D periodic domain, using RK4 for time integration and FFTs for spatial derivatives (SEE LECTURES 7 AND 8 OF COMP TECHNIQUES!!!!!)</w:t>
+      </w:r>
+    </w:p>
+    <w:p>
+      <w:r>
+        <w:t>- primary use of code = look at wave-particle interactions</w:t>
+      </w:r>
+    </w:p>
+    <w:p>
+      <w:r>
+        <w:t>- Two main physics phenomena explored in the tasks</w:t>
+      </w:r>
+    </w:p>
+    <w:p>
+      <w:r>
+        <w:tab/>
+      </w:r>
+      <w:r>
+        <w:tab/>
+        <w:t>- Landau damping: transfer of Energy from wave to plasma</w:t>
+      </w:r>
+    </w:p>
+    <w:p>
+      <w:r>
+        <w:tab/>
+      </w:r>
+      <w:r>
+        <w:tab/>
+        <w:t>- two stream instability: transfer of Energy from plasma to wave</w:t>
+      </w:r>
+    </w:p>
+    <w:p/>
+    <w:p>
+      <w:r>
+        <w:t>Tips:</w:t>
+      </w:r>
+    </w:p>
+    <w:p>
+      <w:r>
+        <w:t>- code can be quite slow, can you speed it up???</w:t>
+      </w:r>
+    </w:p>
+    <w:p>
+      <w:r>
+        <w:t>- DONT FORGET ERRORS AND UNCERTAINTIES!!!</w:t>
+      </w:r>
+    </w:p>
+    <w:p>
+      <w:r>
+        <w:tab/>
+        <w:t>- PIC suffers from noise (</w:t>
+      </w:r>
+      <w:proofErr w:type="spellStart"/>
+      <w:r>
+        <w:t>t.f.</w:t>
+      </w:r>
+      <w:proofErr w:type="spellEnd"/>
+      <w:r>
+        <w:t xml:space="preserve"> may need lots of repeats which may generate lots of data).</w:t>
+      </w:r>
+    </w:p>
+    <w:p>
+      <w:r>
+        <w:tab/>
+        <w:t>- How should I handle this???</w:t>
+      </w:r>
+    </w:p>
+    <w:p>
+      <w:r>
+        <w:t>- Split into 2 stages:</w:t>
+      </w:r>
+    </w:p>
+    <w:p>
+      <w:r>
+        <w:tab/>
+        <w:t>- generation of raw data by running code -&gt; save raw data</w:t>
+      </w:r>
+    </w:p>
+    <w:p>
+      <w:r>
+        <w:tab/>
+        <w:t>- analyse that raw data. i.e. measure derived quantities from save draw data using anal</w:t>
+      </w:r>
+      <w:r>
+        <w:t xml:space="preserve">. </w:t>
+      </w:r>
+      <w:r>
+        <w:t>code.</w:t>
+      </w:r>
+    </w:p>
+    <w:p/>
+    <w:p>
+      <w:r>
+        <w:t>First Steps:</w:t>
+      </w:r>
+    </w:p>
+    <w:p>
+      <w:r>
+        <w:lastRenderedPageBreak/>
+        <w:t>- review tasks</w:t>
+      </w:r>
+    </w:p>
+    <w:p>
+      <w:r>
+        <w:t xml:space="preserve">- read up a </w:t>
+      </w:r>
+      <w:proofErr w:type="spellStart"/>
+      <w:r>
+        <w:t>lil</w:t>
+      </w:r>
+      <w:proofErr w:type="spellEnd"/>
+      <w:r>
+        <w:t xml:space="preserve"> on wave-particle interactions</w:t>
+      </w:r>
+    </w:p>
+    <w:p>
+      <w:r>
+        <w:tab/>
+        <w:t>- produce summary in lab book</w:t>
+      </w:r>
+    </w:p>
+    <w:p>
+      <w:r>
+        <w:t>- read through code and produce summary of key sections in lab book</w:t>
+      </w:r>
+    </w:p>
+    <w:p>
+      <w:r>
+        <w:tab/>
+        <w:t>- lecture 8 probs most helpful but lecture 7 can help (comp techniques)</w:t>
+      </w:r>
+    </w:p>
+    <w:p>
+      <w:r>
+        <w:t>- check you can run code and what the screen output looks like</w:t>
+      </w:r>
+    </w:p>
+    <w:p>
+      <w:r>
+        <w:t>- produce data management plan</w:t>
+      </w:r>
+    </w:p>
+    <w:p>
+      <w:r>
+        <w:tab/>
+        <w:t>- GIT!!!!!</w:t>
+      </w:r>
+    </w:p>
+    <w:p>
+      <w:r>
+        <w:t>- modify code to save the relevant data</w:t>
+      </w:r>
+    </w:p>
+    <w:p>
+      <w:r>
+        <w:tab/>
+        <w:t>- how will you organise the data?</w:t>
+      </w:r>
+    </w:p>
+    <w:p>
+      <w:r>
+        <w:t xml:space="preserve">- </w:t>
+      </w:r>
+      <w:proofErr w:type="gramStart"/>
+      <w:r>
+        <w:t>make a plan</w:t>
+      </w:r>
+      <w:proofErr w:type="gramEnd"/>
+      <w:r>
+        <w:t xml:space="preserve"> for how you'll tackle the tasks</w:t>
+      </w:r>
+    </w:p>
+    <w:p/>
+    <w:p/>
+    <w:p>
+      <w:pPr>
+        <w:rPr>
+          <w:rStyle w:val="IntenseReference"/>
+        </w:rPr>
+      </w:pPr>
+      <w:r>
+        <w:rPr>
+          <w:rStyle w:val="IntenseReference"/>
+        </w:rPr>
+        <w:t>Data Management Plan</w:t>
+      </w:r>
+    </w:p>
+    <w:p>
+      <w:proofErr w:type="spellStart"/>
+      <w:r>
+        <w:t>Github</w:t>
+      </w:r>
+      <w:proofErr w:type="spellEnd"/>
+      <w:r>
+        <w:t xml:space="preserve"> Repository is now set up</w:t>
+      </w:r>
+    </w:p>
+    <w:p>
+      <w:r>
+        <w:t xml:space="preserve">All coding and analysis will be done using Visual Studio (VS) code, using the source control functionality to </w:t>
+      </w:r>
+      <w:r>
+        <w:t>backup data</w:t>
+      </w:r>
+      <w:r>
+        <w:t xml:space="preserve"> and code versions on </w:t>
+      </w:r>
+      <w:proofErr w:type="spellStart"/>
+      <w:r>
+        <w:t>Github</w:t>
+      </w:r>
+      <w:proofErr w:type="spellEnd"/>
+      <w:r>
+        <w:t>.</w:t>
+      </w:r>
+    </w:p>
+    <w:p/>
+    <w:p>
+      <w:pPr>
+        <w:rPr>
+          <w:rStyle w:val="IntenseReference"/>
+        </w:rPr>
+      </w:pPr>
+      <w:r>
+        <w:rPr>
+          <w:rStyle w:val="IntenseReference"/>
+        </w:rPr>
+        <w:t>Session Plan:</w:t>
+      </w:r>
+    </w:p>
+    <w:p>
+      <w:pPr>
+        <w:pStyle w:val="ListParagraph"/>
+        <w:numPr>
+          <w:ilvl w:val="0"/>
+          <w:numId w:val="1"/>
+        </w:numPr>
+      </w:pPr>
+      <w:r>
+        <w:t xml:space="preserve">Set up </w:t>
+      </w:r>
+      <w:proofErr w:type="spellStart"/>
+      <w:r>
+        <w:t>github</w:t>
+      </w:r>
+      <w:proofErr w:type="spellEnd"/>
+      <w:r>
+        <w:t xml:space="preserve"> repository</w:t>
+      </w:r>
+      <w:r>
+        <w:t xml:space="preserve"> and begin lab book entries</w:t>
+      </w:r>
+    </w:p>
+    <w:p>
+      <w:pPr>
+        <w:pStyle w:val="ListParagraph"/>
+        <w:numPr>
+          <w:ilvl w:val="0"/>
+          <w:numId w:val="1"/>
+        </w:numPr>
+      </w:pPr>
+      <w:r>
+        <w:t>Download and run code</w:t>
+      </w:r>
+    </w:p>
+    <w:p>
+      <w:pPr>
+        <w:pStyle w:val="ListParagraph"/>
+        <w:numPr>
+          <w:ilvl w:val="0"/>
+          <w:numId w:val="1"/>
+        </w:numPr>
+      </w:pPr>
+      <w:r>
+        <w:t xml:space="preserve">Complete </w:t>
+      </w:r>
+      <w:r>
+        <w:t>‘Session 1-2: Tasks and Activities’</w:t>
+      </w:r>
+    </w:p>
+    <w:p/>
+    <w:p>
+      <w:pPr>
+        <w:pStyle w:val="IntenseQuote"/>
+      </w:pPr>
+      <w:r>
+        <w:t>20/11/25 12pm</w:t>
+      </w:r>
+    </w:p>
+    <w:p>
+      <w:pPr>
+        <w:rPr>
+          <w:rStyle w:val="IntenseReference"/>
+        </w:rPr>
+      </w:pPr>
+      <w:r>
+        <w:rPr>
+          <w:rStyle w:val="IntenseReference"/>
+        </w:rPr>
+        <w:t>What is Landau Damping?</w:t>
+      </w:r>
+    </w:p>
+    <w:p>
+      <w:pPr>
+        <w:pStyle w:val="ListParagraph"/>
+        <w:numPr>
+          <w:ilvl w:val="0"/>
+          <w:numId w:val="2"/>
+        </w:numPr>
+      </w:pPr>
+      <w:proofErr w:type="gramStart"/>
+      <w:r>
+        <w:t>Broadly :</w:t>
+      </w:r>
+      <w:proofErr w:type="gramEnd"/>
+      <w:r>
+        <w:t xml:space="preserve"> </w:t>
+      </w:r>
+      <w:r>
+        <w:t xml:space="preserve">A mechanism where </w:t>
+      </w:r>
+      <w:r>
+        <w:t>oscillations in a charged medium are damped by non-collisional interactions with said medium.</w:t>
+      </w:r>
+    </w:p>
+    <w:p>
+      <w:pPr>
+        <w:pStyle w:val="ListParagraph"/>
+        <w:numPr>
+          <w:ilvl w:val="0"/>
+          <w:numId w:val="2"/>
+        </w:numPr>
+      </w:pPr>
+      <w:r>
+        <w:t xml:space="preserve">More specifically, Landau damping occurs </w:t>
+      </w:r>
+      <w:r>
+        <w:t xml:space="preserve">due to the energy exchange between and EM wave </w:t>
+      </w:r>
+      <w:r>
+        <w:t>(</w:t>
+      </w:r>
+      <w:r>
+        <w:t xml:space="preserve">with a phase velocity </w:t>
+      </w:r>
+      <w:proofErr w:type="spellStart"/>
+      <w:r>
+        <w:rPr>
+          <w:i/>
+          <w:iCs/>
+        </w:rPr>
+        <w:t>v</w:t>
+      </w:r>
+      <w:r>
+        <w:rPr>
+          <w:i/>
+          <w:iCs/>
+          <w:vertAlign w:val="subscript"/>
+        </w:rPr>
+        <w:t>ph</w:t>
+      </w:r>
+      <w:proofErr w:type="spellEnd"/>
+      <w:r>
+        <w:t xml:space="preserve">) </w:t>
+      </w:r>
+      <w:r>
+        <w:t>and particles in the plasma (the charged medium)</w:t>
+      </w:r>
+      <w:r>
+        <w:t xml:space="preserve"> </w:t>
+      </w:r>
+      <w:r>
+        <w:t xml:space="preserve">with </w:t>
+      </w:r>
+      <w:r>
+        <w:t xml:space="preserve">a velocity ~ </w:t>
+      </w:r>
+      <w:proofErr w:type="spellStart"/>
+      <w:r>
+        <w:rPr>
+          <w:i/>
+          <w:iCs/>
+        </w:rPr>
+        <w:t>v</w:t>
+      </w:r>
+      <w:r>
+        <w:rPr>
+          <w:i/>
+          <w:iCs/>
+          <w:vertAlign w:val="subscript"/>
+        </w:rPr>
+        <w:t>ph</w:t>
+      </w:r>
+      <w:proofErr w:type="spellEnd"/>
+      <w:r>
+        <w:t xml:space="preserve">. </w:t>
+      </w:r>
+      <w:r>
+        <w:t xml:space="preserve">These particles interact strongly with the wave, as particles with a velocity slightly less than </w:t>
+      </w:r>
+      <w:proofErr w:type="spellStart"/>
+      <w:r>
+        <w:rPr>
+          <w:i/>
+          <w:iCs/>
+        </w:rPr>
+        <w:t>v</w:t>
+      </w:r>
+      <w:r>
+        <w:rPr>
+          <w:i/>
+          <w:iCs/>
+          <w:vertAlign w:val="subscript"/>
+        </w:rPr>
+        <w:t>ph</w:t>
+      </w:r>
+      <w:proofErr w:type="spellEnd"/>
+      <w:r>
+        <w:rPr>
+          <w:iCs/>
+        </w:rPr>
+        <w:t xml:space="preserve"> </w:t>
+      </w:r>
+      <w:r>
+        <w:rPr>
+          <w:iCs/>
+        </w:rPr>
+        <w:t xml:space="preserve">get accelerated by the E-Field of the EM wave, while particles with velocity slightly more than </w:t>
+      </w:r>
+      <w:proofErr w:type="spellStart"/>
+      <w:proofErr w:type="gramStart"/>
+      <w:r>
+        <w:rPr>
+          <w:i/>
+          <w:iCs/>
+        </w:rPr>
+        <w:t>v</w:t>
+      </w:r>
+      <w:r>
+        <w:rPr>
+          <w:i/>
+          <w:iCs/>
+          <w:vertAlign w:val="subscript"/>
+        </w:rPr>
+        <w:t>ph</w:t>
+      </w:r>
+      <w:proofErr w:type="spellEnd"/>
+      <w:r>
+        <w:rPr>
+          <w:i/>
+          <w:iCs/>
+          <w:vertAlign w:val="subscript"/>
+        </w:rPr>
+        <w:t xml:space="preserve"> </w:t>
+      </w:r>
+      <w:r>
+        <w:rPr>
+          <w:vertAlign w:val="subscript"/>
+        </w:rPr>
+        <w:t xml:space="preserve"> </w:t>
+      </w:r>
+      <w:r>
+        <w:t>get</w:t>
+      </w:r>
+      <w:proofErr w:type="gramEnd"/>
+      <w:r>
+        <w:t xml:space="preserve"> decelerated.</w:t>
+      </w:r>
+      <w:r>
+        <w:t xml:space="preserve"> </w:t>
+      </w:r>
+      <w:r>
+        <w:t>This synchronises the particle velocity with the phase velocity of the wave</w:t>
+      </w:r>
+      <w:r>
+        <w:t>, which prevents instabilities from developing, creating a region of stability within the parameter space.</w:t>
+      </w:r>
+    </w:p>
+    <w:p>
+      <w:pPr>
+        <w:pStyle w:val="ListParagraph"/>
+        <w:numPr>
+          <w:ilvl w:val="0"/>
+          <w:numId w:val="2"/>
+        </w:numPr>
+      </w:pPr>
+      <w:r>
+        <w:t xml:space="preserve">Consider </w:t>
+      </w:r>
+      <w:r>
+        <w:t>the particle velocities to be approximately Maxwellian – i.e. let the plasma be governed by</w:t>
+      </w:r>
+      <w:r>
+        <w:t xml:space="preserve"> ideal MHD</w:t>
+      </w:r>
+      <w:r>
+        <w:t xml:space="preserve">. </w:t>
+      </w:r>
+      <w:r>
+        <w:t xml:space="preserve">If the slope of the function &lt;1, the no. of particles with </w:t>
+      </w:r>
+      <w:r>
+        <w:t xml:space="preserve">velocities slightly less than </w:t>
+      </w:r>
+      <w:proofErr w:type="spellStart"/>
+      <w:r>
+        <w:rPr>
+          <w:i/>
+          <w:iCs/>
+        </w:rPr>
+        <w:t>v</w:t>
+      </w:r>
+      <w:r>
+        <w:rPr>
+          <w:i/>
+          <w:iCs/>
+          <w:vertAlign w:val="subscript"/>
+        </w:rPr>
+        <w:t>ph</w:t>
+      </w:r>
+      <w:proofErr w:type="spellEnd"/>
+      <w:r>
+        <w:rPr>
+          <w:i/>
+          <w:iCs/>
+          <w:vertAlign w:val="subscript"/>
+        </w:rPr>
+        <w:t xml:space="preserve"> </w:t>
+      </w:r>
+      <w:r>
+        <w:t>is greater than the no. with</w:t>
+      </w:r>
+      <w:r>
+        <w:t xml:space="preserve"> velocities slightly greater. This results in wave damping </w:t>
+      </w:r>
+      <w:r>
+        <w:t>(‘Landau Damping’</w:t>
+      </w:r>
+      <w:proofErr w:type="gramStart"/>
+      <w:r>
+        <w:t>!)</w:t>
+      </w:r>
+      <w:r>
+        <w:t>as</w:t>
+      </w:r>
+      <w:proofErr w:type="gramEnd"/>
+      <w:r>
+        <w:t xml:space="preserve"> there are more particles gaining </w:t>
+      </w:r>
+      <w:r>
+        <w:t>energy from the wave than losing energy to it. AND VICE VERSA -&gt; ‘Landau Growth’!</w:t>
+      </w:r>
+    </w:p>
+    <w:p>
+      <w:pPr>
+        <w:pStyle w:val="ListParagraph"/>
+      </w:pPr>
+      <w:r>
+        <w:lastRenderedPageBreak/>
+        <w:t>[insert diagram here]</w:t>
+      </w:r>
+    </w:p>
+    <w:p>
+      <w:pPr>
+        <w:pStyle w:val="ListParagraph"/>
+        <w:numPr>
+          <w:ilvl w:val="0"/>
+          <w:numId w:val="2"/>
+        </w:numPr>
+      </w:pPr>
+      <w:r>
+        <w:t>A nice analogy is the surfing situation:</w:t>
+      </w:r>
+      <w:r>
+        <w:t xml:space="preserve"> </w:t>
+      </w:r>
+    </w:p>
+    <w:p>
+      <w:pPr>
+        <w:pStyle w:val="ListParagraph"/>
+        <w:numPr>
+          <w:ilvl w:val="1"/>
+          <w:numId w:val="2"/>
+        </w:numPr>
+      </w:pPr>
+      <w:r>
+        <w:t xml:space="preserve">Let Langmuir waves be the </w:t>
+      </w:r>
+      <w:proofErr w:type="gramStart"/>
+      <w:r>
+        <w:t>sea, and</w:t>
+      </w:r>
+      <w:proofErr w:type="gramEnd"/>
+      <w:r>
+        <w:t xml:space="preserve"> consider the charged particles to be surfers trying to catch the wave.</w:t>
+      </w:r>
+    </w:p>
+    <w:p>
+      <w:pPr>
+        <w:pStyle w:val="ListParagraph"/>
+        <w:numPr>
+          <w:ilvl w:val="1"/>
+          <w:numId w:val="2"/>
+        </w:numPr>
+      </w:pPr>
+      <w:r>
+        <w:t>If the surfer is moving at a velocity</w:t>
+      </w:r>
+      <w:r>
+        <w:t xml:space="preserve"> &lt; </w:t>
+      </w:r>
+      <w:proofErr w:type="spellStart"/>
+      <w:proofErr w:type="gramStart"/>
+      <w:r>
+        <w:rPr>
+          <w:i/>
+          <w:iCs/>
+        </w:rPr>
+        <w:t>v</w:t>
+      </w:r>
+      <w:r>
+        <w:rPr>
+          <w:i/>
+          <w:iCs/>
+          <w:vertAlign w:val="subscript"/>
+        </w:rPr>
+        <w:t>ph</w:t>
+      </w:r>
+      <w:proofErr w:type="spellEnd"/>
+      <w:r>
+        <w:rPr>
+          <w:iCs/>
+        </w:rPr>
+        <w:t xml:space="preserve"> ,</w:t>
+      </w:r>
+      <w:proofErr w:type="gramEnd"/>
+      <w:r>
+        <w:rPr>
+          <w:iCs/>
+        </w:rPr>
+        <w:t xml:space="preserve"> they see the wave approaching from behind, </w:t>
+      </w:r>
+      <w:r>
+        <w:rPr>
+          <w:iCs/>
+        </w:rPr>
+        <w:t>with the wave crest pushing them forward. i.e. they gain energy from the wave, thus the wave loses energy.</w:t>
+      </w:r>
+    </w:p>
+    <w:p>
+      <w:pPr>
+        <w:pStyle w:val="ListParagraph"/>
+        <w:numPr>
+          <w:ilvl w:val="1"/>
+          <w:numId w:val="2"/>
+        </w:numPr>
+      </w:pPr>
+      <w:r>
+        <w:rPr>
+          <w:iCs/>
+        </w:rPr>
+        <w:t xml:space="preserve">If the surfer is moving at a velocity &gt; </w:t>
+      </w:r>
+      <w:proofErr w:type="spellStart"/>
+      <w:r>
+        <w:rPr>
+          <w:i/>
+          <w:iCs/>
+        </w:rPr>
+        <w:t>v</w:t>
+      </w:r>
+      <w:r>
+        <w:rPr>
+          <w:i/>
+          <w:iCs/>
+          <w:vertAlign w:val="subscript"/>
+        </w:rPr>
+        <w:t>ph</w:t>
+      </w:r>
+      <w:proofErr w:type="spellEnd"/>
+      <w:r>
+        <w:t xml:space="preserve"> </w:t>
+      </w:r>
+      <w:r>
+        <w:t xml:space="preserve">they can be considered as swimming into the crest of the wave, essentially climbing it. </w:t>
+      </w:r>
+      <w:r>
+        <w:t>i.e. they are losing kinetic energy while the wave is gaining energy.</w:t>
+      </w:r>
+    </w:p>
+    <w:p>
+      <w:pPr>
+        <w:pStyle w:val="ListParagraph"/>
+        <w:numPr>
+          <w:ilvl w:val="1"/>
+          <w:numId w:val="2"/>
+        </w:numPr>
+      </w:pPr>
+      <w:r>
+        <w:t xml:space="preserve">In a Maxwellian distribution, there are more particles with velocities &lt; </w:t>
+      </w:r>
+      <w:proofErr w:type="spellStart"/>
+      <w:proofErr w:type="gramStart"/>
+      <w:r>
+        <w:rPr>
+          <w:i/>
+          <w:iCs/>
+        </w:rPr>
+        <w:t>v</w:t>
+      </w:r>
+      <w:r>
+        <w:rPr>
+          <w:i/>
+          <w:iCs/>
+          <w:vertAlign w:val="subscript"/>
+        </w:rPr>
+        <w:t>ph</w:t>
+      </w:r>
+      <w:proofErr w:type="spellEnd"/>
+      <w:r>
+        <w:rPr>
+          <w:iCs/>
+        </w:rPr>
+        <w:t xml:space="preserve"> ,</w:t>
+      </w:r>
+      <w:proofErr w:type="gramEnd"/>
+      <w:r>
+        <w:rPr>
+          <w:iCs/>
+        </w:rPr>
+        <w:t xml:space="preserve"> thus the slower group dominates and drains energy from the wave, resulting in an overall wave damping effect -&gt; Landau Damping!</w:t>
+      </w:r>
+    </w:p>
+    <w:p>
+      <w:pPr>
+        <w:pStyle w:val="ListParagraph"/>
+        <w:numPr>
+          <w:ilvl w:val="1"/>
+          <w:numId w:val="2"/>
+        </w:numPr>
+      </w:pPr>
+      <w:r>
+        <w:rPr>
+          <w:iCs/>
+        </w:rPr>
+        <w:t xml:space="preserve">Worthy to note that only surfers contribute to this effect, </w:t>
+      </w:r>
+      <w:r>
+        <w:rPr>
+          <w:iCs/>
+        </w:rPr>
+        <w:t xml:space="preserve">as a beachball (for example) floating on the water with zero velocity will simply bob up and down as the </w:t>
+      </w:r>
+      <w:r>
+        <w:rPr>
+          <w:iCs/>
+        </w:rPr>
+        <w:t>wave passes by.</w:t>
+      </w:r>
+      <w:r>
+        <w:rPr>
+          <w:iCs/>
+        </w:rPr>
+        <w:t xml:space="preserve"> In other words, particles very far from </w:t>
+      </w:r>
+      <w:proofErr w:type="spellStart"/>
+      <w:r>
+        <w:rPr>
+          <w:i/>
+          <w:iCs/>
+        </w:rPr>
+        <w:t>v</w:t>
+      </w:r>
+      <w:r>
+        <w:rPr>
+          <w:i/>
+          <w:iCs/>
+          <w:vertAlign w:val="subscript"/>
+        </w:rPr>
+        <w:t>ph</w:t>
+      </w:r>
+      <w:r>
+        <w:t>oscillate</w:t>
+      </w:r>
+      <w:proofErr w:type="spellEnd"/>
+      <w:r>
+        <w:t xml:space="preserve"> rapidly in and out of phase, so even though they may gain energy in one part of the oscillation cycle, they return it in the next, resulting </w:t>
+      </w:r>
+      <w:proofErr w:type="gramStart"/>
+      <w:r>
+        <w:t>in  a</w:t>
+      </w:r>
+      <w:proofErr w:type="gramEnd"/>
+      <w:r>
+        <w:t xml:space="preserve"> net zero effect over a period.</w:t>
+      </w:r>
+    </w:p>
+    <w:p/>
+    <w:p>
+      <w:pPr>
+        <w:rPr>
+          <w:rStyle w:val="IntenseReference"/>
+        </w:rPr>
+      </w:pPr>
+      <w:r>
+        <w:rPr>
+          <w:rStyle w:val="IntenseReference"/>
+        </w:rPr>
+        <w:t>Initial Experiments with Code</w:t>
+      </w:r>
+    </w:p>
+    <w:p>
+      <w:pPr>
+        <w:pStyle w:val="ListParagraph"/>
+        <w:numPr>
+          <w:ilvl w:val="0"/>
+          <w:numId w:val="2"/>
+        </w:numPr>
+      </w:pPr>
+      <w:r>
+        <w:t xml:space="preserve">Simulation runtime with </w:t>
+      </w:r>
+      <w:proofErr w:type="gramStart"/>
+      <w:r>
+        <w:t>animation :</w:t>
+      </w:r>
+      <w:proofErr w:type="gramEnd"/>
+      <w:r>
+        <w:t xml:space="preserve"> </w:t>
+      </w:r>
+      <w:r>
+        <w:t>6.467 seconds</w:t>
+      </w:r>
+    </w:p>
+    <w:p>
+      <w:pPr>
+        <w:pStyle w:val="ListParagraph"/>
+        <w:numPr>
+          <w:ilvl w:val="0"/>
+          <w:numId w:val="2"/>
+        </w:numPr>
+      </w:pPr>
+      <w:r>
+        <w:t xml:space="preserve">Simulation run time without </w:t>
+      </w:r>
+      <w:proofErr w:type="gramStart"/>
+      <w:r>
+        <w:t>animation :</w:t>
+      </w:r>
+      <w:proofErr w:type="gramEnd"/>
+      <w:r>
+        <w:t xml:space="preserve"> </w:t>
+      </w:r>
+      <w:r>
+        <w:t>2.110 seconds</w:t>
+      </w:r>
+    </w:p>
+    <w:p>
+      <w:pPr>
+        <w:pStyle w:val="ListParagraph"/>
+        <w:numPr>
+          <w:ilvl w:val="0"/>
+          <w:numId w:val="2"/>
+        </w:numPr>
+      </w:pPr>
+      <w:proofErr w:type="gramStart"/>
+      <w:r>
+        <w:t>Improvement :</w:t>
+      </w:r>
+      <w:proofErr w:type="gramEnd"/>
+      <w:r>
+        <w:t xml:space="preserve"> </w:t>
+      </w:r>
+      <w:r>
+        <w:t xml:space="preserve">4.357 </w:t>
+      </w:r>
+      <w:r>
+        <w:t xml:space="preserve">seconds </w:t>
+      </w:r>
+      <w:r>
+        <w:t xml:space="preserve">or </w:t>
+      </w:r>
+      <w:r>
+        <w:t>67.372%</w:t>
+      </w:r>
+    </w:p>
+    <w:p>
+      <w:pPr>
+        <w:pStyle w:val="ListParagraph"/>
+        <w:numPr>
+          <w:ilvl w:val="0"/>
+          <w:numId w:val="2"/>
+        </w:numPr>
+      </w:pPr>
+      <w:r>
+        <w:t xml:space="preserve">First harmonic data is saved in 2 stack columns </w:t>
+      </w:r>
+      <w:r>
+        <w:t>(</w:t>
+      </w:r>
+      <w:r>
+        <w:t>time | first harmonic</w:t>
+      </w:r>
+      <w:r>
+        <w:t xml:space="preserve">) </w:t>
+      </w:r>
+      <w:r>
+        <w:t xml:space="preserve">as harmonic_data.txt </w:t>
+      </w:r>
+    </w:p>
     <w:sectPr>
       <w:pgSz w:w="11906" w:h="16838"/>
-      <w:pgMar w:top="1440" w:right="1440" w:bottom="1440" w:left="1440" w:header="708" w:footer="708" w:gutter="0"/>
+      <w:pgMar w:top="720" w:right="720" w:bottom="720" w:left="720" w:header="708" w:footer="708" w:gutter="0"/>
       <w:cols w:space="708"/>
       <w:docGrid w:linePitch="360"/>
     </w:sectPr>
   </w:body>
 </w:document>
+</file>
+
+<file path=word/numbering.xml><?xml version="1.0" encoding="utf-8"?>
+<w:numbering xmlns:wpc="http://schemas.microsoft.com/office/word/2010/wordprocessingCanvas" xmlns:cx="http://schemas.microsoft.com/office/drawing/2014/chartex" xmlns:cx1="http://schemas.microsoft.com/office/drawing/2015/9/8/chartex" xmlns:cx2="http://schemas.microsoft.com/office/drawing/2015/10/21/chartex" xmlns:cx3="http://schemas.microsoft.com/office/drawing/2016/5/9/chartex" xmlns:cx4="http://schemas.microsoft.com/office/drawing/2016/5/10/chartex" xmlns:cx5="http://schemas.microsoft.com/office/drawing/2016/5/11/chartex" xmlns:cx6="http://schemas.microsoft.com/office/drawing/2016/5/12/chartex" xmlns:cx7="http://schemas.microsoft.com/office/drawing/2016/5/13/chartex" xmlns:cx8="http://schemas.microsoft.com/office/drawing/2016/5/14/chartex" xmlns:mc="http://schemas.openxmlformats.org/markup-compatibility/2006" xmlns:aink="http://schemas.microsoft.com/office/drawing/2016/ink" xmlns:am3d="http://schemas.microsoft.com/office/drawing/2017/model3d" xmlns:o="urn:schemas-microsoft-com:office:office" xmlns:oel="http://schemas.microsoft.com/office/2019/extlst" xmlns:r="http://schemas.openxmlformats.org/officeDocument/2006/relationships" xmlns:m="http://schemas.openxmlformats.org/officeDocument/2006/math" xmlns:v="urn:schemas-microsoft-com:vml" xmlns:wp14="http://schemas.microsoft.com/office/word/2010/wordprocessingDrawing" xmlns:wp="http://schemas.openxmlformats.org/drawingml/2006/wordprocessingDrawing" xmlns:w10="urn:schemas-microsoft-com:office:word" xmlns:w="http://schemas.openxmlformats.org/wordprocessingml/2006/main" xmlns:w14="http://schemas.microsoft.com/office/word/2010/wordml" xmlns:w15="http://schemas.microsoft.com/office/word/2012/wordml" xmlns:w16cex="http://schemas.microsoft.com/office/word/2018/wordml/cex" xmlns:w16cid="http://schemas.microsoft.com/office/word/2016/wordml/cid" xmlns:w16="http://schemas.microsoft.com/office/word/2018/wordml" xmlns:w16du="http://schemas.microsoft.com/office/word/2023/wordml/word16du" xmlns:w16sdtdh="http://schemas.microsoft.com/office/word/2020/wordml/sdtdatahash" xmlns:w16sdtfl="http://schemas.microsoft.com/office/word/2024/wordml/sdtformatlock" xmlns:w16se="http://schemas.microsoft.com/office/word/2015/wordml/symex" xmlns:wpg="http://schemas.microsoft.com/office/word/2010/wordprocessingGroup" xmlns:wpi="http://schemas.microsoft.com/office/word/2010/wordprocessingInk" xmlns:wne="http://schemas.microsoft.com/office/word/2006/wordml" xmlns:wps="http://schemas.microsoft.com/office/word/2010/wordprocessingShape" mc:Ignorable="w14 w15 w16se w16cid w16 w16cex w16sdtdh w16sdtfl w16du wp14">
+  <w:abstractNum w:abstractNumId="0" w15:restartNumberingAfterBreak="0">
+    <w:nsid w:val="4B8B460B"/>
+    <w:multiLevelType w:val="hybridMultilevel"/>
+    <w:tmpl w:val="A372D382"/>
+    <w:lvl w:ilvl="0" w:tplc="F5EE3FDE">
+      <w:numFmt w:val="bullet"/>
+      <w:lvlText w:val="-"/>
+      <w:lvlJc w:val="left"/>
+      <w:pPr>
+        <w:ind w:left="720" w:hanging="360"/>
+      </w:pPr>
+      <w:rPr>
+        <w:rFonts w:ascii="Aptos" w:eastAsiaTheme="minorHAnsi" w:hAnsi="Aptos" w:cstheme="minorBidi" w:hint="default"/>
+      </w:rPr>
+    </w:lvl>
+    <w:lvl w:ilvl="1" w:tplc="08090003">
+      <w:start w:val="1"/>
+      <w:numFmt w:val="bullet"/>
+      <w:lvlText w:val="o"/>
+      <w:lvlJc w:val="left"/>
+      <w:pPr>
+        <w:ind w:left="1440" w:hanging="360"/>
+      </w:pPr>
+      <w:rPr>
+        <w:rFonts w:ascii="Courier New" w:hAnsi="Courier New" w:cs="Courier New" w:hint="default"/>
+      </w:rPr>
+    </w:lvl>
+    <w:lvl w:ilvl="2" w:tplc="08090005" w:tentative="1">
+      <w:start w:val="1"/>
+      <w:numFmt w:val="bullet"/>
+      <w:lvlText w:val=""/>
+      <w:lvlJc w:val="left"/>
+      <w:pPr>
+        <w:ind w:left="2160" w:hanging="360"/>
+      </w:pPr>
+      <w:rPr>
+        <w:rFonts w:ascii="Wingdings" w:hAnsi="Wingdings" w:hint="default"/>
+      </w:rPr>
+    </w:lvl>
+    <w:lvl w:ilvl="3" w:tplc="08090001" w:tentative="1">
+      <w:start w:val="1"/>
+      <w:numFmt w:val="bullet"/>
+      <w:lvlText w:val=""/>
+      <w:lvlJc w:val="left"/>
+      <w:pPr>
+        <w:ind w:left="2880" w:hanging="360"/>
+      </w:pPr>
+      <w:rPr>
+        <w:rFonts w:ascii="Symbol" w:hAnsi="Symbol" w:hint="default"/>
+      </w:rPr>
+    </w:lvl>
+    <w:lvl w:ilvl="4" w:tplc="08090003" w:tentative="1">
+      <w:start w:val="1"/>
+      <w:numFmt w:val="bullet"/>
+      <w:lvlText w:val="o"/>
+      <w:lvlJc w:val="left"/>
+      <w:pPr>
+        <w:ind w:left="3600" w:hanging="360"/>
+      </w:pPr>
+      <w:rPr>
+        <w:rFonts w:ascii="Courier New" w:hAnsi="Courier New" w:cs="Courier New" w:hint="default"/>
+      </w:rPr>
+    </w:lvl>
+    <w:lvl w:ilvl="5" w:tplc="08090005" w:tentative="1">
+      <w:start w:val="1"/>
+      <w:numFmt w:val="bullet"/>
+      <w:lvlText w:val=""/>
+      <w:lvlJc w:val="left"/>
+      <w:pPr>
+        <w:ind w:left="4320" w:hanging="360"/>
+      </w:pPr>
+      <w:rPr>
+        <w:rFonts w:ascii="Wingdings" w:hAnsi="Wingdings" w:hint="default"/>
+      </w:rPr>
+    </w:lvl>
+    <w:lvl w:ilvl="6" w:tplc="08090001" w:tentative="1">
+      <w:start w:val="1"/>
+      <w:numFmt w:val="bullet"/>
+      <w:lvlText w:val=""/>
+      <w:lvlJc w:val="left"/>
+      <w:pPr>
+        <w:ind w:left="5040" w:hanging="360"/>
+      </w:pPr>
+      <w:rPr>
+        <w:rFonts w:ascii="Symbol" w:hAnsi="Symbol" w:hint="default"/>
+      </w:rPr>
+    </w:lvl>
+    <w:lvl w:ilvl="7" w:tplc="08090003" w:tentative="1">
+      <w:start w:val="1"/>
+      <w:numFmt w:val="bullet"/>
+      <w:lvlText w:val="o"/>
+      <w:lvlJc w:val="left"/>
+      <w:pPr>
+        <w:ind w:left="5760" w:hanging="360"/>
+      </w:pPr>
+      <w:rPr>
+        <w:rFonts w:ascii="Courier New" w:hAnsi="Courier New" w:cs="Courier New" w:hint="default"/>
+      </w:rPr>
+    </w:lvl>
+    <w:lvl w:ilvl="8" w:tplc="08090005" w:tentative="1">
+      <w:start w:val="1"/>
+      <w:numFmt w:val="bullet"/>
+      <w:lvlText w:val=""/>
+      <w:lvlJc w:val="left"/>
+      <w:pPr>
+        <w:ind w:left="6480" w:hanging="360"/>
+      </w:pPr>
+      <w:rPr>
+        <w:rFonts w:ascii="Wingdings" w:hAnsi="Wingdings" w:hint="default"/>
+      </w:rPr>
+    </w:lvl>
+  </w:abstractNum>
+  <w:abstractNum w:abstractNumId="1" w15:restartNumberingAfterBreak="0">
+    <w:nsid w:val="73914799"/>
+    <w:multiLevelType w:val="hybridMultilevel"/>
+    <w:tmpl w:val="1C24088E"/>
+    <w:lvl w:ilvl="0" w:tplc="0809000D">
+      <w:start w:val="1"/>
+      <w:numFmt w:val="bullet"/>
+      <w:lvlText w:val=""/>
+      <w:lvlJc w:val="left"/>
+      <w:pPr>
+        <w:ind w:left="720" w:hanging="360"/>
+      </w:pPr>
+      <w:rPr>
+        <w:rFonts w:ascii="Wingdings" w:hAnsi="Wingdings" w:hint="default"/>
+      </w:rPr>
+    </w:lvl>
+    <w:lvl w:ilvl="1" w:tplc="08090003" w:tentative="1">
+      <w:start w:val="1"/>
+      <w:numFmt w:val="bullet"/>
+      <w:lvlText w:val="o"/>
+      <w:lvlJc w:val="left"/>
+      <w:pPr>
+        <w:ind w:left="1440" w:hanging="360"/>
+      </w:pPr>
+      <w:rPr>
+        <w:rFonts w:ascii="Courier New" w:hAnsi="Courier New" w:cs="Courier New" w:hint="default"/>
+      </w:rPr>
+    </w:lvl>
+    <w:lvl w:ilvl="2" w:tplc="08090005" w:tentative="1">
+      <w:start w:val="1"/>
+      <w:numFmt w:val="bullet"/>
+      <w:lvlText w:val=""/>
+      <w:lvlJc w:val="left"/>
+      <w:pPr>
+        <w:ind w:left="2160" w:hanging="360"/>
+      </w:pPr>
+      <w:rPr>
+        <w:rFonts w:ascii="Wingdings" w:hAnsi="Wingdings" w:hint="default"/>
+      </w:rPr>
+    </w:lvl>
+    <w:lvl w:ilvl="3" w:tplc="08090001" w:tentative="1">
+      <w:start w:val="1"/>
+      <w:numFmt w:val="bullet"/>
+      <w:lvlText w:val=""/>
+      <w:lvlJc w:val="left"/>
+      <w:pPr>
+        <w:ind w:left="2880" w:hanging="360"/>
+      </w:pPr>
+      <w:rPr>
+        <w:rFonts w:ascii="Symbol" w:hAnsi="Symbol" w:hint="default"/>
+      </w:rPr>
+    </w:lvl>
+    <w:lvl w:ilvl="4" w:tplc="08090003" w:tentative="1">
+      <w:start w:val="1"/>
+      <w:numFmt w:val="bullet"/>
+      <w:lvlText w:val="o"/>
+      <w:lvlJc w:val="left"/>
+      <w:pPr>
+        <w:ind w:left="3600" w:hanging="360"/>
+      </w:pPr>
+      <w:rPr>
+        <w:rFonts w:ascii="Courier New" w:hAnsi="Courier New" w:cs="Courier New" w:hint="default"/>
+      </w:rPr>
+    </w:lvl>
+    <w:lvl w:ilvl="5" w:tplc="08090005" w:tentative="1">
+      <w:start w:val="1"/>
+      <w:numFmt w:val="bullet"/>
+      <w:lvlText w:val=""/>
+      <w:lvlJc w:val="left"/>
+      <w:pPr>
+        <w:ind w:left="4320" w:hanging="360"/>
+      </w:pPr>
+      <w:rPr>
+        <w:rFonts w:ascii="Wingdings" w:hAnsi="Wingdings" w:hint="default"/>
+      </w:rPr>
+    </w:lvl>
+    <w:lvl w:ilvl="6" w:tplc="08090001" w:tentative="1">
+      <w:start w:val="1"/>
+      <w:numFmt w:val="bullet"/>
+      <w:lvlText w:val=""/>
+      <w:lvlJc w:val="left"/>
+      <w:pPr>
+        <w:ind w:left="5040" w:hanging="360"/>
+      </w:pPr>
+      <w:rPr>
+        <w:rFonts w:ascii="Symbol" w:hAnsi="Symbol" w:hint="default"/>
+      </w:rPr>
+    </w:lvl>
+    <w:lvl w:ilvl="7" w:tplc="08090003" w:tentative="1">
+      <w:start w:val="1"/>
+      <w:numFmt w:val="bullet"/>
+      <w:lvlText w:val="o"/>
+      <w:lvlJc w:val="left"/>
+      <w:pPr>
+        <w:ind w:left="5760" w:hanging="360"/>
+      </w:pPr>
+      <w:rPr>
+        <w:rFonts w:ascii="Courier New" w:hAnsi="Courier New" w:cs="Courier New" w:hint="default"/>
+      </w:rPr>
+    </w:lvl>
+    <w:lvl w:ilvl="8" w:tplc="08090005" w:tentative="1">
+      <w:start w:val="1"/>
+      <w:numFmt w:val="bullet"/>
+      <w:lvlText w:val=""/>
+      <w:lvlJc w:val="left"/>
+      <w:pPr>
+        <w:ind w:left="6480" w:hanging="360"/>
+      </w:pPr>
+      <w:rPr>
+        <w:rFonts w:ascii="Wingdings" w:hAnsi="Wingdings" w:hint="default"/>
+      </w:rPr>
+    </w:lvl>
+  </w:abstractNum>
+  <w:num w:numId="1" w16cid:durableId="12346751">
+    <w:abstractNumId w:val="1"/>
+  </w:num>
+  <w:num w:numId="2" w16cid:durableId="1379627358">
+    <w:abstractNumId w:val="0"/>
+  </w:num>
+</w:numbering>
 </file>
 
 <file path=word/styles.xml><?xml version="1.0" encoding="utf-8"?>
@@ -616,7 +1857,6 @@
   <w:style w:type="character" w:default="1" w:styleId="DefaultParagraphFont">
     <w:name w:val="Default Paragraph Font"/>
     <w:uiPriority w:val="1"/>
-    <w:semiHidden/>
     <w:unhideWhenUsed/>
   </w:style>
   <w:style w:type="table" w:default="1" w:styleId="TableNormal">

</xml_diff>

<commit_message>
modified:   Lab/Lab book - Comp Sci.docx 	modified:   Lab/epic1d.py
</commit_message>
<xml_diff>
--- a/Lab/Lab book - Comp Sci.docx
+++ b/Lab/Lab book - Comp Sci.docx
@@ -45,15 +45,7 @@
     </w:p>
     <w:p>
       <w:r>
-        <w:t xml:space="preserve">-&gt; ~28 hrs of work </w:t>
-      </w:r>
-      <w:proofErr w:type="spellStart"/>
-      <w:r>
-        <w:t>ish</w:t>
-      </w:r>
-      <w:proofErr w:type="spellEnd"/>
-      <w:r>
-        <w:t xml:space="preserve"> (30 max)</w:t>
+        <w:t>-&gt; ~28 hrs of work ish (30 max)</w:t>
       </w:r>
     </w:p>
     <w:p/>
@@ -79,15 +71,7 @@
     </w:p>
     <w:p>
       <w:r>
-        <w:t xml:space="preserve">- much better to submit a succinct, </w:t>
-      </w:r>
-      <w:proofErr w:type="gramStart"/>
-      <w:r>
-        <w:t>high quality</w:t>
-      </w:r>
-      <w:proofErr w:type="gramEnd"/>
-      <w:r>
-        <w:t xml:space="preserve"> record, rather than a verbose, low quality one.</w:t>
+        <w:t>- much better to submit a succinct, high quality record, rather than a verbose, low quality one.</w:t>
       </w:r>
     </w:p>
     <w:p/>
@@ -148,15 +132,7 @@
     <w:p>
       <w:r>
         <w:tab/>
-        <w:t>- PIC suffers from noise (</w:t>
-      </w:r>
-      <w:proofErr w:type="spellStart"/>
-      <w:r>
-        <w:t>t.f.</w:t>
-      </w:r>
-      <w:proofErr w:type="spellEnd"/>
-      <w:r>
-        <w:t xml:space="preserve"> may need lots of repeats which may generate lots of data).</w:t>
+        <w:t>- PIC suffers from noise (t.f. may need lots of repeats which may generate lots of data).</w:t>
       </w:r>
     </w:p>
     <w:p>
@@ -202,15 +178,7 @@
     </w:p>
     <w:p>
       <w:r>
-        <w:t xml:space="preserve">- read up a </w:t>
-      </w:r>
-      <w:proofErr w:type="spellStart"/>
-      <w:r>
-        <w:t>lil</w:t>
-      </w:r>
-      <w:proofErr w:type="spellEnd"/>
-      <w:r>
-        <w:t xml:space="preserve"> on wave-particle interactions</w:t>
+        <w:t>- read up a lil on wave-particle interactions</w:t>
       </w:r>
     </w:p>
     <w:p>
@@ -259,15 +227,7 @@
     </w:p>
     <w:p>
       <w:r>
-        <w:t xml:space="preserve">- </w:t>
-      </w:r>
-      <w:proofErr w:type="gramStart"/>
-      <w:r>
-        <w:t>make a plan</w:t>
-      </w:r>
-      <w:proofErr w:type="gramEnd"/>
-      <w:r>
-        <w:t xml:space="preserve"> for how you'll tackle the tasks</w:t>
+        <w:t>- make a plan for how you'll tackle the tasks</w:t>
       </w:r>
     </w:p>
     <w:p/>
@@ -286,13 +246,8 @@
       </w:r>
     </w:p>
     <w:p>
-      <w:proofErr w:type="spellStart"/>
-      <w:r>
-        <w:t>Github</w:t>
-      </w:r>
-      <w:proofErr w:type="spellEnd"/>
-      <w:r>
-        <w:t xml:space="preserve"> Repository is now set up</w:t>
+      <w:r>
+        <w:t>Github Repository is now set up</w:t>
       </w:r>
     </w:p>
     <w:p>
@@ -303,15 +258,7 @@
         <w:t>backup data</w:t>
       </w:r>
       <w:r>
-        <w:t xml:space="preserve"> and code versions on </w:t>
-      </w:r>
-      <w:proofErr w:type="spellStart"/>
-      <w:r>
-        <w:t>Github</w:t>
-      </w:r>
-      <w:proofErr w:type="spellEnd"/>
-      <w:r>
-        <w:t>.</w:t>
+        <w:t xml:space="preserve"> and code versions on Github.</w:t>
       </w:r>
     </w:p>
     <w:p/>
@@ -337,15 +284,7 @@
         </w:numPr>
       </w:pPr>
       <w:r>
-        <w:t xml:space="preserve">Set up </w:t>
-      </w:r>
-      <w:proofErr w:type="spellStart"/>
-      <w:r>
-        <w:t>github</w:t>
-      </w:r>
-      <w:proofErr w:type="spellEnd"/>
-      <w:r>
-        <w:t xml:space="preserve"> repository</w:t>
+        <w:t>Set up github repository</w:t>
       </w:r>
       <w:r>
         <w:t xml:space="preserve"> and begin lab book entries</w:t>
@@ -397,6 +336,19 @@
         <w:rPr>
           <w:rStyle w:val="IntenseReference"/>
         </w:rPr>
+        <w:t>Summary of code functionality</w:t>
+      </w:r>
+    </w:p>
+    <w:p>
+      <w:pPr>
+        <w:rPr>
+          <w:rStyle w:val="IntenseReference"/>
+        </w:rPr>
+      </w:pPr>
+      <w:r>
+        <w:rPr>
+          <w:rStyle w:val="IntenseReference"/>
+        </w:rPr>
         <w:t>What is Landau Damping?</w:t>
       </w:r>
     </w:p>
@@ -408,13 +360,8 @@
           <w:numId w:val="2"/>
         </w:numPr>
       </w:pPr>
-      <w:proofErr w:type="gramStart"/>
-      <w:r>
-        <w:t>Broadly :</w:t>
-      </w:r>
-      <w:proofErr w:type="gramEnd"/>
-      <w:r>
-        <w:t xml:space="preserve"> </w:t>
+      <w:r>
+        <w:t xml:space="preserve">Broadly : </w:t>
       </w:r>
       <w:r>
         <w:t xml:space="preserve">A mechanism where </w:t>
@@ -443,7 +390,6 @@
       <w:r>
         <w:t xml:space="preserve">with a phase velocity </w:t>
       </w:r>
-      <w:proofErr w:type="spellStart"/>
       <w:r>
         <w:rPr>
           <w:i/>
@@ -459,7 +405,6 @@
         </w:rPr>
         <w:t>ph</w:t>
       </w:r>
-      <w:proofErr w:type="spellEnd"/>
       <w:r>
         <w:t xml:space="preserve">) </w:t>
       </w:r>
@@ -475,7 +420,6 @@
       <w:r>
         <w:t xml:space="preserve">a velocity ~ </w:t>
       </w:r>
-      <w:proofErr w:type="spellStart"/>
       <w:r>
         <w:rPr>
           <w:i/>
@@ -491,14 +435,12 @@
         </w:rPr>
         <w:t>ph</w:t>
       </w:r>
-      <w:proofErr w:type="spellEnd"/>
       <w:r>
         <w:t xml:space="preserve">. </w:t>
       </w:r>
       <w:r>
         <w:t xml:space="preserve">These particles interact strongly with the wave, as particles with a velocity slightly less than </w:t>
       </w:r>
-      <w:proofErr w:type="spellStart"/>
       <w:r>
         <w:rPr>
           <w:i/>
@@ -514,7 +456,6 @@
         </w:rPr>
         <w:t>ph</w:t>
       </w:r>
-      <w:proofErr w:type="spellEnd"/>
       <w:r>
         <w:rPr>
           <w:iCs/>
@@ -527,8 +468,6 @@
         </w:rPr>
         <w:t xml:space="preserve">get accelerated by the E-Field of the EM wave, while particles with velocity slightly more than </w:t>
       </w:r>
-      <w:proofErr w:type="spellStart"/>
-      <w:proofErr w:type="gramStart"/>
       <w:r>
         <w:rPr>
           <w:i/>
@@ -544,7 +483,6 @@
         </w:rPr>
         <w:t>ph</w:t>
       </w:r>
-      <w:proofErr w:type="spellEnd"/>
       <w:r>
         <w:rPr>
           <w:i/>
@@ -560,11 +498,7 @@
         <w:t xml:space="preserve"> </w:t>
       </w:r>
       <w:r>
-        <w:t>get</w:t>
-      </w:r>
-      <w:proofErr w:type="gramEnd"/>
-      <w:r>
-        <w:t xml:space="preserve"> decelerated.</w:t>
+        <w:t>get decelerated.</w:t>
       </w:r>
       <w:r>
         <w:t xml:space="preserve"> </w:t>
@@ -602,7 +536,6 @@
       <w:r>
         <w:t xml:space="preserve">velocities slightly less than </w:t>
       </w:r>
-      <w:proofErr w:type="spellStart"/>
       <w:r>
         <w:rPr>
           <w:i/>
@@ -618,7 +551,6 @@
         </w:rPr>
         <w:t>ph</w:t>
       </w:r>
-      <w:proofErr w:type="spellEnd"/>
       <w:r>
         <w:rPr>
           <w:i/>
@@ -634,18 +566,14 @@
         <w:t xml:space="preserve"> velocities slightly greater. This results in wave damping </w:t>
       </w:r>
       <w:r>
-        <w:t>(‘Landau Damping’</w:t>
-      </w:r>
-      <w:proofErr w:type="gramStart"/>
-      <w:r>
-        <w:t>!)</w:t>
-      </w:r>
-      <w:r>
-        <w:t>as</w:t>
-      </w:r>
-      <w:proofErr w:type="gramEnd"/>
-      <w:r>
-        <w:t xml:space="preserve"> there are more particles gaining </w:t>
+        <w:t>(‘Landau Damping’!)</w:t>
+      </w:r>
+      <w:r>
+        <w:t xml:space="preserve">as </w:t>
+      </w:r>
+      <w:r>
+        <w:lastRenderedPageBreak/>
+        <w:t xml:space="preserve">there are more particles gaining </w:t>
       </w:r>
       <w:r>
         <w:t>energy from the wave than losing energy to it. AND VICE VERSA -&gt; ‘Landau Growth’!</w:t>
@@ -656,7 +584,6 @@
         <w:pStyle w:val="ListParagraph"/>
       </w:pPr>
       <w:r>
-        <w:lastRenderedPageBreak/>
         <w:t>[insert diagram here]</w:t>
       </w:r>
     </w:p>
@@ -684,15 +611,7 @@
         </w:numPr>
       </w:pPr>
       <w:r>
-        <w:t xml:space="preserve">Let Langmuir waves be the </w:t>
-      </w:r>
-      <w:proofErr w:type="gramStart"/>
-      <w:r>
-        <w:t>sea, and</w:t>
-      </w:r>
-      <w:proofErr w:type="gramEnd"/>
-      <w:r>
-        <w:t xml:space="preserve"> consider the charged particles to be surfers trying to catch the wave.</w:t>
+        <w:t>Let Langmuir waves be the sea, and consider the charged particles to be surfers trying to catch the wave.</w:t>
       </w:r>
     </w:p>
     <w:p>
@@ -709,8 +628,6 @@
       <w:r>
         <w:t xml:space="preserve"> &lt; </w:t>
       </w:r>
-      <w:proofErr w:type="spellStart"/>
-      <w:proofErr w:type="gramStart"/>
       <w:r>
         <w:rPr>
           <w:i/>
@@ -726,19 +643,11 @@
         </w:rPr>
         <w:t>ph</w:t>
       </w:r>
-      <w:proofErr w:type="spellEnd"/>
-      <w:r>
-        <w:rPr>
-          <w:iCs/>
-        </w:rPr>
-        <w:t xml:space="preserve"> ,</w:t>
-      </w:r>
-      <w:proofErr w:type="gramEnd"/>
-      <w:r>
-        <w:rPr>
-          <w:iCs/>
-        </w:rPr>
-        <w:t xml:space="preserve"> they see the wave approaching from behind, </w:t>
+      <w:r>
+        <w:rPr>
+          <w:iCs/>
+        </w:rPr>
+        <w:t xml:space="preserve"> , they see the wave approaching from behind, </w:t>
       </w:r>
       <w:r>
         <w:rPr>
@@ -761,7 +670,6 @@
         </w:rPr>
         <w:t xml:space="preserve">If the surfer is moving at a velocity &gt; </w:t>
       </w:r>
-      <w:proofErr w:type="spellStart"/>
       <w:r>
         <w:rPr>
           <w:i/>
@@ -777,7 +685,6 @@
         </w:rPr>
         <w:t>ph</w:t>
       </w:r>
-      <w:proofErr w:type="spellEnd"/>
       <w:r>
         <w:t xml:space="preserve"> </w:t>
       </w:r>
@@ -799,8 +706,6 @@
       <w:r>
         <w:t xml:space="preserve">In a Maxwellian distribution, there are more particles with velocities &lt; </w:t>
       </w:r>
-      <w:proofErr w:type="spellStart"/>
-      <w:proofErr w:type="gramStart"/>
       <w:r>
         <w:rPr>
           <w:i/>
@@ -816,19 +721,11 @@
         </w:rPr>
         <w:t>ph</w:t>
       </w:r>
-      <w:proofErr w:type="spellEnd"/>
-      <w:r>
-        <w:rPr>
-          <w:iCs/>
-        </w:rPr>
-        <w:t xml:space="preserve"> ,</w:t>
-      </w:r>
-      <w:proofErr w:type="gramEnd"/>
-      <w:r>
-        <w:rPr>
-          <w:iCs/>
-        </w:rPr>
-        <w:t xml:space="preserve"> thus the slower group dominates and drains energy from the wave, resulting in an overall wave damping effect -&gt; Landau Damping!</w:t>
+      <w:r>
+        <w:rPr>
+          <w:iCs/>
+        </w:rPr>
+        <w:t xml:space="preserve"> , thus the slower group dominates and drains energy from the wave, resulting in an overall wave damping effect -&gt; Landau Damping!</w:t>
       </w:r>
     </w:p>
     <w:p>
@@ -863,7 +760,6 @@
         </w:rPr>
         <w:t xml:space="preserve"> In other words, particles very far from </w:t>
       </w:r>
-      <w:proofErr w:type="spellStart"/>
       <w:r>
         <w:rPr>
           <w:i/>
@@ -880,19 +776,7 @@
         <w:t>ph</w:t>
       </w:r>
       <w:r>
-        <w:t>oscillate</w:t>
-      </w:r>
-      <w:proofErr w:type="spellEnd"/>
-      <w:r>
-        <w:t xml:space="preserve"> rapidly in and out of phase, so even though they may gain energy in one part of the oscillation cycle, they return it in the next, resulting </w:t>
-      </w:r>
-      <w:proofErr w:type="gramStart"/>
-      <w:r>
-        <w:t>in  a</w:t>
-      </w:r>
-      <w:proofErr w:type="gramEnd"/>
-      <w:r>
-        <w:t xml:space="preserve"> net zero effect over a period.</w:t>
+        <w:t>oscillate rapidly in and out of phase, so even though they may gain energy in one part of the oscillation cycle, they return it in the next, resulting in  a net zero effect over a period.</w:t>
       </w:r>
     </w:p>
     <w:p/>
@@ -918,15 +802,7 @@
         </w:numPr>
       </w:pPr>
       <w:r>
-        <w:t xml:space="preserve">Simulation runtime with </w:t>
-      </w:r>
-      <w:proofErr w:type="gramStart"/>
-      <w:r>
-        <w:t>animation :</w:t>
-      </w:r>
-      <w:proofErr w:type="gramEnd"/>
-      <w:r>
-        <w:t xml:space="preserve"> </w:t>
+        <w:t xml:space="preserve">Simulation runtime with animation : </w:t>
       </w:r>
       <w:r>
         <w:t>6.467 seconds</w:t>
@@ -941,15 +817,7 @@
         </w:numPr>
       </w:pPr>
       <w:r>
-        <w:t xml:space="preserve">Simulation run time without </w:t>
-      </w:r>
-      <w:proofErr w:type="gramStart"/>
-      <w:r>
-        <w:t>animation :</w:t>
-      </w:r>
-      <w:proofErr w:type="gramEnd"/>
-      <w:r>
-        <w:t xml:space="preserve"> </w:t>
+        <w:t xml:space="preserve">Simulation run time without animation : </w:t>
       </w:r>
       <w:r>
         <w:t>2.110 seconds</w:t>
@@ -963,13 +831,8 @@
           <w:numId w:val="2"/>
         </w:numPr>
       </w:pPr>
-      <w:proofErr w:type="gramStart"/>
-      <w:r>
-        <w:t>Improvement :</w:t>
-      </w:r>
-      <w:proofErr w:type="gramEnd"/>
-      <w:r>
-        <w:t xml:space="preserve"> </w:t>
+      <w:r>
+        <w:t xml:space="preserve">Improvement : </w:t>
       </w:r>
       <w:r>
         <w:t xml:space="preserve">4.357 </w:t>
@@ -1007,6 +870,138 @@
       <w:r>
         <w:t xml:space="preserve">as harmonic_data.txt </w:t>
       </w:r>
+    </w:p>
+    <w:p>
+      <w:pPr>
+        <w:rPr>
+          <w:rStyle w:val="IntenseEmphasis"/>
+        </w:rPr>
+      </w:pPr>
+      <w:r>
+        <w:rPr>
+          <w:rStyle w:val="IntenseEmphasis"/>
+        </w:rPr>
+        <w:t>As</w:t>
+      </w:r>
+      <w:r>
+        <w:rPr>
+          <w:rStyle w:val="IntenseEmphasis"/>
+        </w:rPr>
+        <w:t>s</w:t>
+      </w:r>
+      <w:r>
+        <w:rPr>
+          <w:rStyle w:val="IntenseEmphasis"/>
+        </w:rPr>
+        <w:t>essing the noise</w:t>
+      </w:r>
+    </w:p>
+    <w:p>
+      <w:r>
+        <w:t>Plan of Action (POA)</w:t>
+      </w:r>
+    </w:p>
+    <w:p>
+      <w:pPr>
+        <w:pStyle w:val="ListParagraph"/>
+        <w:numPr>
+          <w:ilvl w:val="0"/>
+          <w:numId w:val="2"/>
+        </w:numPr>
+      </w:pPr>
+      <w:r>
+        <w:t>Load or reference harmonic data.</w:t>
+      </w:r>
+    </w:p>
+    <w:p>
+      <w:pPr>
+        <w:pStyle w:val="ListParagraph"/>
+        <w:numPr>
+          <w:ilvl w:val="0"/>
+          <w:numId w:val="2"/>
+        </w:numPr>
+      </w:pPr>
+      <w:r>
+        <w:t xml:space="preserve">Detect peaks </w:t>
+      </w:r>
+      <w:r>
+        <w:t>-&gt;</w:t>
+      </w:r>
+      <w:r>
+        <w:t xml:space="preserve"> produce arrays of peak times/amps.</w:t>
+      </w:r>
+    </w:p>
+    <w:p>
+      <w:pPr>
+        <w:pStyle w:val="ListParagraph"/>
+        <w:numPr>
+          <w:ilvl w:val="0"/>
+          <w:numId w:val="2"/>
+        </w:numPr>
+      </w:pPr>
+      <w:r>
+        <w:t>Plot signal + peaks overlay.</w:t>
+      </w:r>
+    </w:p>
+    <w:p>
+      <w:pPr>
+        <w:pStyle w:val="ListParagraph"/>
+        <w:numPr>
+          <w:ilvl w:val="0"/>
+          <w:numId w:val="2"/>
+        </w:numPr>
+      </w:pPr>
+      <w:r>
+        <w:t>Loop through peaks to find where noise dominates.</w:t>
+      </w:r>
+    </w:p>
+    <w:p>
+      <w:pPr>
+        <w:pStyle w:val="ListParagraph"/>
+        <w:numPr>
+          <w:ilvl w:val="0"/>
+          <w:numId w:val="2"/>
+        </w:numPr>
+      </w:pPr>
+      <w:r>
+        <w:t>Split data into signal peaks + noise peaks.</w:t>
+      </w:r>
+    </w:p>
+    <w:p>
+      <w:pPr>
+        <w:pStyle w:val="ListParagraph"/>
+        <w:numPr>
+          <w:ilvl w:val="0"/>
+          <w:numId w:val="2"/>
+        </w:numPr>
+      </w:pPr>
+      <w:r>
+        <w:t>Compute noise metric.</w:t>
+      </w:r>
+    </w:p>
+    <w:p>
+      <w:pPr>
+        <w:pStyle w:val="ListParagraph"/>
+        <w:numPr>
+          <w:ilvl w:val="0"/>
+          <w:numId w:val="2"/>
+        </w:numPr>
+      </w:pPr>
+      <w:r>
+        <w:t>Print or plot result.</w:t>
+      </w:r>
+      <w:r>
+        <w:t xml:space="preserve"> </w:t>
+      </w:r>
+    </w:p>
+    <w:p>
+      <w:pPr>
+        <w:rPr>
+          <w:rStyle w:val="IntenseEmphasis"/>
+          <w:i w:val="0"/>
+          <w:iCs w:val="0"/>
+        </w:rPr>
+      </w:pPr>
     </w:p>
     <w:sectPr>
       <w:pgSz w:w="11906" w:h="16838"/>

</xml_diff>

<commit_message>
modified:   Lab/Lab book - Comp Sci.docx 	new file:   Lab/OG_epic1d.py 	modified:   Lab/epic1d.py 	modified:   Lab/harmonic_data.txt
</commit_message>
<xml_diff>
--- a/Lab/Lab book - Comp Sci.docx
+++ b/Lab/Lab book - Comp Sci.docx
@@ -323,7 +323,13 @@
         <w:pStyle w:val="IntenseQuote"/>
       </w:pPr>
       <w:r>
-        <w:t>20/11/25 12pm</w:t>
+        <w:t xml:space="preserve">20/11/25 </w:t>
+      </w:r>
+      <w:r>
+        <w:t>3</w:t>
+      </w:r>
+      <w:r>
+        <w:t>pm</w:t>
       </w:r>
     </w:p>
     <w:p>

</xml_diff>

<commit_message>
modified:   Lab/Lab book - Comp Sci.docx  	new file:   Lab/NoiseAssessment.png  	new file:   Lab/Session23_results/Simsummary.txt  	new file:   Lab/Session23_results/first_harmonic_run_1.png  	new file:   Lab/Session23_results/first_harmonic_run_2.png  	new file:   Lab/Session23_results/first_harmonic_run_3.png  	new file:   Lab/Session23_results/first_harmonic_run_4.png  	new file:   Lab/Session23_results/first_harmonic_run_5.png  	new file:   Lab/Session23_results/run_1.txt  	new file:   Lab/Session23_results/run_2.txt  	new file:   Lab/Session23_results/run_3.txt  	new file:   Lab/Session23_results/run_4.txt  	new file:   Lab/Session23_results/run_5.txt  	renamed:    Lab/epic1d.py -> Lab/epic1d_sessions12.py  	new file:   Lab/epic1d_sessions23.py  	new file:   Te_profile_shot17447.txt
</commit_message>
<xml_diff>
--- a/Lab/Lab book - Comp Sci.docx
+++ b/Lab/Lab book - Comp Sci.docx
@@ -6,8 +6,13 @@
       <w:pPr>
         <w:pStyle w:val="IntenseQuote"/>
       </w:pPr>
+      <w:bookmarkStart w:id="0" w:name="_Hlk215128197"/>
+      <w:bookmarkEnd w:id="0"/>
       <w:r>
         <w:t>20/11/25 10am</w:t>
+      </w:r>
+      <w:r>
+        <w:t xml:space="preserve"> (Session 1-2)</w:t>
       </w:r>
     </w:p>
     <w:p>
@@ -155,13 +160,7 @@
     <w:p>
       <w:r>
         <w:tab/>
-        <w:t>- analyse that raw data. i.e. measure derived quantities from save draw data using anal</w:t>
-      </w:r>
-      <w:r>
-        <w:t xml:space="preserve">. </w:t>
-      </w:r>
-      <w:r>
-        <w:t>code.</w:t>
+        <w:t>- analyse that raw data. i.e. measure derived quantities from save draw data using anal. code.</w:t>
       </w:r>
     </w:p>
     <w:p/>
@@ -330,6 +329,12 @@
       </w:r>
       <w:r>
         <w:t>pm</w:t>
+      </w:r>
+      <w:r>
+        <w:t xml:space="preserve"> </w:t>
+      </w:r>
+      <w:r>
+        <w:t>(Session 1-2)</w:t>
       </w:r>
     </w:p>
     <w:p>
@@ -487,7 +492,59 @@
           <w:iCs/>
           <w:vertAlign w:val="subscript"/>
         </w:rPr>
-        <w:t>ph</w:t>
+        <w:t xml:space="preserve">ph </w:t>
+      </w:r>
+      <w:r>
+        <w:rPr>
+          <w:vertAlign w:val="subscript"/>
+        </w:rPr>
+        <w:t xml:space="preserve"> </w:t>
+      </w:r>
+      <w:r>
+        <w:t>get decelerated.</w:t>
+      </w:r>
+      <w:r>
+        <w:t xml:space="preserve"> </w:t>
+      </w:r>
+      <w:r>
+        <w:t>This synchronises the particle velocity with the phase velocity of the wave</w:t>
+      </w:r>
+      <w:r>
+        <w:t>, which prevents instabilities from developing, creating a region of stability within the parameter space.</w:t>
+      </w:r>
+    </w:p>
+    <w:p>
+      <w:pPr>
+        <w:pStyle w:val="ListParagraph"/>
+        <w:numPr>
+          <w:ilvl w:val="0"/>
+          <w:numId w:val="2"/>
+        </w:numPr>
+      </w:pPr>
+      <w:r>
+        <w:t xml:space="preserve">Consider </w:t>
+      </w:r>
+      <w:r>
+        <w:t>the particle velocities to be approximately Maxwellian – i.e. let the plasma be governed by</w:t>
+      </w:r>
+      <w:r>
+        <w:t xml:space="preserve"> ideal MHD</w:t>
+      </w:r>
+      <w:r>
+        <w:t xml:space="preserve">. </w:t>
+      </w:r>
+      <w:r>
+        <w:t xml:space="preserve">If the slope of the function &lt;1, the no. of particles with </w:t>
+      </w:r>
+      <w:r>
+        <w:t xml:space="preserve">velocities slightly less than </w:t>
+      </w:r>
+      <w:r>
+        <w:rPr>
+          <w:i/>
+          <w:iCs/>
+        </w:rPr>
+        <w:t>v</w:t>
       </w:r>
       <w:r>
         <w:rPr>
@@ -495,59 +552,7 @@
           <w:iCs/>
           <w:vertAlign w:val="subscript"/>
         </w:rPr>
-        <w:t xml:space="preserve"> </w:t>
-      </w:r>
-      <w:r>
-        <w:rPr>
-          <w:vertAlign w:val="subscript"/>
-        </w:rPr>
-        <w:t xml:space="preserve"> </w:t>
-      </w:r>
-      <w:r>
-        <w:t>get decelerated.</w:t>
-      </w:r>
-      <w:r>
-        <w:t xml:space="preserve"> </w:t>
-      </w:r>
-      <w:r>
-        <w:t>This synchronises the particle velocity with the phase velocity of the wave</w:t>
-      </w:r>
-      <w:r>
-        <w:t>, which prevents instabilities from developing, creating a region of stability within the parameter space.</w:t>
-      </w:r>
-    </w:p>
-    <w:p>
-      <w:pPr>
-        <w:pStyle w:val="ListParagraph"/>
-        <w:numPr>
-          <w:ilvl w:val="0"/>
-          <w:numId w:val="2"/>
-        </w:numPr>
-      </w:pPr>
-      <w:r>
-        <w:t xml:space="preserve">Consider </w:t>
-      </w:r>
-      <w:r>
-        <w:t>the particle velocities to be approximately Maxwellian – i.e. let the plasma be governed by</w:t>
-      </w:r>
-      <w:r>
-        <w:t xml:space="preserve"> ideal MHD</w:t>
-      </w:r>
-      <w:r>
-        <w:t xml:space="preserve">. </w:t>
-      </w:r>
-      <w:r>
-        <w:t xml:space="preserve">If the slope of the function &lt;1, the no. of particles with </w:t>
-      </w:r>
-      <w:r>
-        <w:t xml:space="preserve">velocities slightly less than </w:t>
-      </w:r>
-      <w:r>
-        <w:rPr>
-          <w:i/>
-          <w:iCs/>
-        </w:rPr>
-        <w:t>v</w:t>
+        <w:t>ph</w:t>
       </w:r>
       <w:r>
         <w:rPr>
@@ -555,7 +560,83 @@
           <w:iCs/>
           <w:vertAlign w:val="subscript"/>
         </w:rPr>
-        <w:t>ph</w:t>
+        <w:t xml:space="preserve"> </w:t>
+      </w:r>
+      <w:r>
+        <w:t>is greater than the no. with</w:t>
+      </w:r>
+      <w:r>
+        <w:t xml:space="preserve"> velocities slightly greater. This results in wave damping </w:t>
+      </w:r>
+      <w:r>
+        <w:t>(‘Landau Damping’!)</w:t>
+      </w:r>
+      <w:r>
+        <w:t xml:space="preserve">as </w:t>
+      </w:r>
+      <w:r>
+        <w:lastRenderedPageBreak/>
+        <w:t xml:space="preserve">there are more particles gaining </w:t>
+      </w:r>
+      <w:r>
+        <w:t>energy from the wave than losing energy to it. AND VICE VERSA -&gt; ‘Landau Growth’!</w:t>
+      </w:r>
+    </w:p>
+    <w:p>
+      <w:pPr>
+        <w:pStyle w:val="ListParagraph"/>
+      </w:pPr>
+      <w:r>
+        <w:t>[insert diagram here]</w:t>
+      </w:r>
+    </w:p>
+    <w:p>
+      <w:pPr>
+        <w:pStyle w:val="ListParagraph"/>
+        <w:numPr>
+          <w:ilvl w:val="0"/>
+          <w:numId w:val="2"/>
+        </w:numPr>
+      </w:pPr>
+      <w:r>
+        <w:t>A nice analogy is the surfing situation:</w:t>
+      </w:r>
+      <w:r>
+        <w:t xml:space="preserve"> </w:t>
+      </w:r>
+    </w:p>
+    <w:p>
+      <w:pPr>
+        <w:pStyle w:val="ListParagraph"/>
+        <w:numPr>
+          <w:ilvl w:val="1"/>
+          <w:numId w:val="2"/>
+        </w:numPr>
+      </w:pPr>
+      <w:r>
+        <w:t>Let Langmuir waves be the sea, and consider the charged particles to be surfers trying to catch the wave.</w:t>
+      </w:r>
+    </w:p>
+    <w:p>
+      <w:pPr>
+        <w:pStyle w:val="ListParagraph"/>
+        <w:numPr>
+          <w:ilvl w:val="1"/>
+          <w:numId w:val="2"/>
+        </w:numPr>
+      </w:pPr>
+      <w:r>
+        <w:t>If the surfer is moving at a velocity</w:t>
+      </w:r>
+      <w:r>
+        <w:t xml:space="preserve"> &lt; </w:t>
+      </w:r>
+      <w:r>
+        <w:rPr>
+          <w:i/>
+          <w:iCs/>
+        </w:rPr>
+        <w:t>v</w:t>
       </w:r>
       <w:r>
         <w:rPr>
@@ -563,49 +644,19 @@
           <w:iCs/>
           <w:vertAlign w:val="subscript"/>
         </w:rPr>
-        <w:t xml:space="preserve"> </w:t>
-      </w:r>
-      <w:r>
-        <w:t>is greater than the no. with</w:t>
-      </w:r>
-      <w:r>
-        <w:t xml:space="preserve"> velocities slightly greater. This results in wave damping </w:t>
-      </w:r>
-      <w:r>
-        <w:t>(‘Landau Damping’!)</w:t>
-      </w:r>
-      <w:r>
-        <w:t xml:space="preserve">as </w:t>
-      </w:r>
-      <w:r>
-        <w:lastRenderedPageBreak/>
-        <w:t xml:space="preserve">there are more particles gaining </w:t>
-      </w:r>
-      <w:r>
-        <w:t>energy from the wave than losing energy to it. AND VICE VERSA -&gt; ‘Landau Growth’!</w:t>
-      </w:r>
-    </w:p>
-    <w:p>
-      <w:pPr>
-        <w:pStyle w:val="ListParagraph"/>
-      </w:pPr>
-      <w:r>
-        <w:t>[insert diagram here]</w:t>
-      </w:r>
-    </w:p>
-    <w:p>
-      <w:pPr>
-        <w:pStyle w:val="ListParagraph"/>
-        <w:numPr>
-          <w:ilvl w:val="0"/>
-          <w:numId w:val="2"/>
-        </w:numPr>
-      </w:pPr>
-      <w:r>
-        <w:t>A nice analogy is the surfing situation:</w:t>
-      </w:r>
-      <w:r>
-        <w:t xml:space="preserve"> </w:t>
+        <w:t>ph</w:t>
+      </w:r>
+      <w:r>
+        <w:rPr>
+          <w:iCs/>
+        </w:rPr>
+        <w:t xml:space="preserve"> , they see the wave approaching from behind, </w:t>
+      </w:r>
+      <w:r>
+        <w:rPr>
+          <w:iCs/>
+        </w:rPr>
+        <w:t>with the wave crest pushing them forward. i.e. they gain energy from the wave, thus the wave loses energy.</w:t>
       </w:r>
     </w:p>
     <w:p>
@@ -617,22 +668,10 @@
         </w:numPr>
       </w:pPr>
       <w:r>
-        <w:t>Let Langmuir waves be the sea, and consider the charged particles to be surfers trying to catch the wave.</w:t>
-      </w:r>
-    </w:p>
-    <w:p>
-      <w:pPr>
-        <w:pStyle w:val="ListParagraph"/>
-        <w:numPr>
-          <w:ilvl w:val="1"/>
-          <w:numId w:val="2"/>
-        </w:numPr>
-      </w:pPr>
-      <w:r>
-        <w:t>If the surfer is moving at a velocity</w:t>
-      </w:r>
-      <w:r>
-        <w:t xml:space="preserve"> &lt; </w:t>
+        <w:rPr>
+          <w:iCs/>
+        </w:rPr>
+        <w:t xml:space="preserve">If the surfer is moving at a velocity &gt; </w:t>
       </w:r>
       <w:r>
         <w:rPr>
@@ -650,16 +689,13 @@
         <w:t>ph</w:t>
       </w:r>
       <w:r>
-        <w:rPr>
-          <w:iCs/>
-        </w:rPr>
-        <w:t xml:space="preserve"> , they see the wave approaching from behind, </w:t>
-      </w:r>
-      <w:r>
-        <w:rPr>
-          <w:iCs/>
-        </w:rPr>
-        <w:t>with the wave crest pushing them forward. i.e. they gain energy from the wave, thus the wave loses energy.</w:t>
+        <w:t xml:space="preserve"> </w:t>
+      </w:r>
+      <w:r>
+        <w:t xml:space="preserve">they can be considered as swimming into the crest of the wave, essentially climbing it. </w:t>
+      </w:r>
+      <w:r>
+        <w:t>i.e. they are losing kinetic energy while the wave is gaining energy.</w:t>
       </w:r>
     </w:p>
     <w:p>
@@ -671,10 +707,7 @@
         </w:numPr>
       </w:pPr>
       <w:r>
-        <w:rPr>
-          <w:iCs/>
-        </w:rPr>
-        <w:t xml:space="preserve">If the surfer is moving at a velocity &gt; </w:t>
+        <w:t xml:space="preserve">In a Maxwellian distribution, there are more particles with velocities &lt; </w:t>
       </w:r>
       <w:r>
         <w:rPr>
@@ -692,13 +725,10 @@
         <w:t>ph</w:t>
       </w:r>
       <w:r>
-        <w:t xml:space="preserve"> </w:t>
-      </w:r>
-      <w:r>
-        <w:t xml:space="preserve">they can be considered as swimming into the crest of the wave, essentially climbing it. </w:t>
-      </w:r>
-      <w:r>
-        <w:t>i.e. they are losing kinetic energy while the wave is gaining energy.</w:t>
+        <w:rPr>
+          <w:iCs/>
+        </w:rPr>
+        <w:t xml:space="preserve"> , thus the slower group dominates and drains energy from the wave, resulting in an overall wave damping effect -&gt; Landau Damping!</w:t>
       </w:r>
     </w:p>
     <w:p>
@@ -710,7 +740,28 @@
         </w:numPr>
       </w:pPr>
       <w:r>
-        <w:t xml:space="preserve">In a Maxwellian distribution, there are more particles with velocities &lt; </w:t>
+        <w:rPr>
+          <w:iCs/>
+        </w:rPr>
+        <w:t xml:space="preserve">Worthy to note that only surfers contribute to this effect, </w:t>
+      </w:r>
+      <w:r>
+        <w:rPr>
+          <w:iCs/>
+        </w:rPr>
+        <w:t xml:space="preserve">as a beachball (for example) floating on the water with zero velocity will simply bob up and down as the </w:t>
+      </w:r>
+      <w:r>
+        <w:rPr>
+          <w:iCs/>
+        </w:rPr>
+        <w:t>wave passes by.</w:t>
+      </w:r>
+      <w:r>
+        <w:rPr>
+          <w:iCs/>
+        </w:rPr>
+        <w:t xml:space="preserve"> In other words, particles very far from </w:t>
       </w:r>
       <w:r>
         <w:rPr>
@@ -729,57 +780,11 @@
       </w:r>
       <w:r>
         <w:rPr>
-          <w:iCs/>
-        </w:rPr>
-        <w:t xml:space="preserve"> , thus the slower group dominates and drains energy from the wave, resulting in an overall wave damping effect -&gt; Landau Damping!</w:t>
-      </w:r>
-    </w:p>
-    <w:p>
-      <w:pPr>
-        <w:pStyle w:val="ListParagraph"/>
-        <w:numPr>
-          <w:ilvl w:val="1"/>
-          <w:numId w:val="2"/>
-        </w:numPr>
-      </w:pPr>
-      <w:r>
-        <w:rPr>
-          <w:iCs/>
-        </w:rPr>
-        <w:t xml:space="preserve">Worthy to note that only surfers contribute to this effect, </w:t>
-      </w:r>
-      <w:r>
-        <w:rPr>
-          <w:iCs/>
-        </w:rPr>
-        <w:t xml:space="preserve">as a beachball (for example) floating on the water with zero velocity will simply bob up and down as the </w:t>
-      </w:r>
-      <w:r>
-        <w:rPr>
-          <w:iCs/>
-        </w:rPr>
-        <w:t>wave passes by.</w:t>
-      </w:r>
-      <w:r>
-        <w:rPr>
-          <w:iCs/>
-        </w:rPr>
-        <w:t xml:space="preserve"> In other words, particles very far from </w:t>
-      </w:r>
-      <w:r>
-        <w:rPr>
-          <w:i/>
-          <w:iCs/>
-        </w:rPr>
-        <w:t>v</w:t>
-      </w:r>
-      <w:r>
-        <w:rPr>
           <w:i/>
           <w:iCs/>
           <w:vertAlign w:val="subscript"/>
         </w:rPr>
-        <w:t>ph</w:t>
+        <w:t xml:space="preserve"> </w:t>
       </w:r>
       <w:r>
         <w:t>oscillate rapidly in and out of phase, so even though they may gain energy in one part of the oscillation cycle, they return it in the next, resulting in  a net zero effect over a period.</w:t>
@@ -928,13 +933,7 @@
         </w:numPr>
       </w:pPr>
       <w:r>
-        <w:t xml:space="preserve">Detect peaks </w:t>
-      </w:r>
-      <w:r>
-        <w:t>-&gt;</w:t>
-      </w:r>
-      <w:r>
-        <w:t xml:space="preserve"> produce arrays of peak times/amps.</w:t>
+        <w:t>Detect peaks -&gt; produce arrays of peak times/amps.</w:t>
       </w:r>
     </w:p>
     <w:p>
@@ -999,6 +998,230 @@
       <w:r>
         <w:t xml:space="preserve"> </w:t>
       </w:r>
+    </w:p>
+    <w:p>
+      <w:r>
+        <w:t>The code according to the POA gives the following results:</w:t>
+      </w:r>
+    </w:p>
+    <w:p>
+      <w:pPr>
+        <w:spacing w:after="0"/>
+      </w:pPr>
+      <w:r>
+        <w:t>--- NOISE ANALYSIS ---</w:t>
+      </w:r>
+    </w:p>
+    <w:p>
+      <w:pPr>
+        <w:spacing w:after="0"/>
+      </w:pPr>
+      <w:r>
+        <w:t>Noise starts at peak index: 3</w:t>
+      </w:r>
+    </w:p>
+    <w:p>
+      <w:pPr>
+        <w:spacing w:after="0"/>
+      </w:pPr>
+      <w:r>
+        <w:t>Estimated noise amplitude: 0.03467561350424121</w:t>
+      </w:r>
+    </w:p>
+    <w:p>
+      <w:pPr>
+        <w:spacing w:after="0"/>
+      </w:pPr>
+    </w:p>
+    <w:p>
+      <w:pPr>
+        <w:spacing w:after="0"/>
+      </w:pPr>
+      <w:r>
+        <w:t>--- FREQUENCY MEASUREMENT ---</w:t>
+      </w:r>
+    </w:p>
+    <w:p>
+      <w:pPr>
+        <w:spacing w:after="0"/>
+      </w:pPr>
+      <w:r>
+        <w:t>Estimated ω = 2.053 ± 0.137</w:t>
+      </w:r>
+    </w:p>
+    <w:p>
+      <w:pPr>
+        <w:spacing w:after="0"/>
+      </w:pPr>
+    </w:p>
+    <w:p>
+      <w:pPr>
+        <w:spacing w:after="0"/>
+      </w:pPr>
+      <w:r>
+        <w:t>--- DAMPING RATE ---</w:t>
+      </w:r>
+    </w:p>
+    <w:p>
+      <w:pPr>
+        <w:spacing w:after="0"/>
+      </w:pPr>
+      <w:r>
+        <w:t>Estimated γ = 0.196 ± 0.075</w:t>
+      </w:r>
+    </w:p>
+    <w:p>
+      <w:pPr>
+        <w:spacing w:after="0"/>
+      </w:pPr>
+    </w:p>
+    <w:p>
+      <w:pPr>
+        <w:spacing w:after="0"/>
+      </w:pPr>
+      <w:r>
+        <w:t>--- COMPARISON ---</w:t>
+      </w:r>
+    </w:p>
+    <w:p>
+      <w:pPr>
+        <w:spacing w:after="0"/>
+      </w:pPr>
+      <w:r>
+        <w:t>Analytic:         ω = 1.416,  γ = 0.153</w:t>
+      </w:r>
+    </w:p>
+    <w:p>
+      <w:pPr>
+        <w:spacing w:after="0"/>
+      </w:pPr>
+      <w:r>
+        <w:lastRenderedPageBreak/>
+        <w:t>Typical PIC:      ω = 1.33 ± 0.16, γ = 0.168 ± 0.002</w:t>
+      </w:r>
+    </w:p>
+    <w:p>
+      <w:pPr>
+        <w:spacing w:after="0"/>
+      </w:pPr>
+    </w:p>
+    <w:p>
+      <w:pPr>
+        <w:spacing w:after="0"/>
+      </w:pPr>
+      <w:r>
+        <w:t>simulation runtime:  8.539 seconds</w:t>
+      </w:r>
+    </w:p>
+    <w:p>
+      <w:pPr>
+        <w:spacing w:after="0"/>
+      </w:pPr>
+      <w:r>
+        <w:t>Initial Analysis:</w:t>
+      </w:r>
+    </w:p>
+    <w:p>
+      <w:pPr>
+        <w:pStyle w:val="ListParagraph"/>
+        <w:numPr>
+          <w:ilvl w:val="0"/>
+          <w:numId w:val="2"/>
+        </w:numPr>
+        <w:spacing w:after="0"/>
+      </w:pPr>
+      <w:r>
+        <w:t>Noise dominates after the third peak</w:t>
+      </w:r>
+      <w:r>
+        <w:t xml:space="preserve"> (fig.1)</w:t>
+      </w:r>
+      <w:r>
+        <w:t>. This gives a signal window that’s usable, but short. This can be expected for a low-particle 1D PIC run.</w:t>
+      </w:r>
+    </w:p>
+    <w:p>
+      <w:pPr>
+        <w:pStyle w:val="ListParagraph"/>
+        <w:numPr>
+          <w:ilvl w:val="0"/>
+          <w:numId w:val="2"/>
+        </w:numPr>
+        <w:spacing w:after="0"/>
+      </w:pPr>
+      <w:r>
+        <w:t>Later peaks are dominated by particle fluctuations, not damping, as indicated by the noise floor of ~ 3e-2</w:t>
+      </w:r>
+      <w:r>
+        <w:t>.</w:t>
+      </w:r>
+    </w:p>
+    <w:p>
+      <w:pPr>
+        <w:pStyle w:val="ListParagraph"/>
+        <w:numPr>
+          <w:ilvl w:val="0"/>
+          <w:numId w:val="2"/>
+        </w:numPr>
+        <w:spacing w:after="0"/>
+      </w:pPr>
+      <w:r>
+        <w:t xml:space="preserve">Does the measured </w:t>
+      </w:r>
+      <w:r>
+        <w:t>ω</w:t>
+      </w:r>
+      <w:r>
+        <w:t xml:space="preserve"> overshoot</w:t>
+      </w:r>
+      <w:r>
+        <w:t xml:space="preserve"> analytical/typical PIC values? </w:t>
+      </w:r>
+    </w:p>
+    <w:p>
+      <w:pPr>
+        <w:pStyle w:val="ListParagraph"/>
+        <w:numPr>
+          <w:ilvl w:val="0"/>
+          <w:numId w:val="2"/>
+        </w:numPr>
+        <w:spacing w:after="0"/>
+      </w:pPr>
+      <w:r>
+        <w:t xml:space="preserve">Is </w:t>
+      </w:r>
+      <w:r>
+        <w:t>γ</w:t>
+      </w:r>
+      <w:r>
+        <w:t xml:space="preserve"> too high? Is it consistent with analytic and </w:t>
+      </w:r>
+      <w:r>
+        <w:t>reference PIC values, given the noise-driven uncertainty?</w:t>
+      </w:r>
+    </w:p>
+    <w:p>
+      <w:pPr>
+        <w:pStyle w:val="ListParagraph"/>
+        <w:numPr>
+          <w:ilvl w:val="0"/>
+          <w:numId w:val="2"/>
+        </w:numPr>
+        <w:spacing w:after="0"/>
+      </w:pPr>
+      <w:r>
+        <w:t>Longer runs/more particles would tighten estimates and reduce bias.</w:t>
+      </w:r>
+    </w:p>
+    <w:p>
+      <w:pPr>
+        <w:spacing w:after="0"/>
+      </w:pPr>
+    </w:p>
+    <w:p>
+      <w:pPr>
+        <w:spacing w:after="0"/>
+      </w:pPr>
     </w:p>
     <w:p>
       <w:pPr>
@@ -1006,6 +1229,452 @@
           <w:rStyle w:val="IntenseEmphasis"/>
           <w:i w:val="0"/>
           <w:iCs w:val="0"/>
+        </w:rPr>
+      </w:pPr>
+      <w:r>
+        <w:rPr>
+          <w:rStyle w:val="IntenseEmphasis"/>
+          <w:i w:val="0"/>
+          <w:iCs w:val="0"/>
+          <w:noProof/>
+        </w:rPr>
+        <w:drawing>
+          <wp:inline distT="0" distB="0" distL="0" distR="0" wp14:anchorId="19678325" wp14:editId="0B928E22">
+            <wp:extent cx="4212077" cy="3161344"/>
+            <wp:effectExtent l="0" t="0" r="0" b="1270"/>
+            <wp:docPr id="271123336" name="Picture 1" descr="A graph of a graph&#10;&#10;AI-generated content may be incorrect."/>
+            <wp:cNvGraphicFramePr>
+              <a:graphicFrameLocks xmlns:a="http://schemas.openxmlformats.org/drawingml/2006/main" noChangeAspect="1"/>
+            </wp:cNvGraphicFramePr>
+            <a:graphic xmlns:a="http://schemas.openxmlformats.org/drawingml/2006/main">
+              <a:graphicData uri="http://schemas.openxmlformats.org/drawingml/2006/picture">
+                <pic:pic xmlns:pic="http://schemas.openxmlformats.org/drawingml/2006/picture">
+                  <pic:nvPicPr>
+                    <pic:cNvPr id="271123336" name="Picture 1" descr="A graph of a graph&#10;&#10;AI-generated content may be incorrect."/>
+                    <pic:cNvPicPr>
+                      <a:picLocks noChangeAspect="1" noChangeArrowheads="1"/>
+                    </pic:cNvPicPr>
+                  </pic:nvPicPr>
+                  <pic:blipFill>
+                    <a:blip r:embed="rId5">
+                      <a:extLst>
+                        <a:ext uri="{28A0092B-C50C-407E-A947-70E740481C1C}">
+                          <a14:useLocalDpi xmlns:a14="http://schemas.microsoft.com/office/drawing/2010/main" val="0"/>
+                        </a:ext>
+                      </a:extLst>
+                    </a:blip>
+                    <a:srcRect/>
+                    <a:stretch>
+                      <a:fillRect/>
+                    </a:stretch>
+                  </pic:blipFill>
+                  <pic:spPr bwMode="auto">
+                    <a:xfrm>
+                      <a:off x="0" y="0"/>
+                      <a:ext cx="4228007" cy="3173300"/>
+                    </a:xfrm>
+                    <a:prstGeom prst="rect">
+                      <a:avLst/>
+                    </a:prstGeom>
+                    <a:noFill/>
+                    <a:ln>
+                      <a:noFill/>
+                    </a:ln>
+                  </pic:spPr>
+                </pic:pic>
+              </a:graphicData>
+            </a:graphic>
+          </wp:inline>
+        </w:drawing>
+      </w:r>
+    </w:p>
+    <w:p>
+      <w:pPr>
+        <w:rPr>
+          <w:rStyle w:val="IntenseEmphasis"/>
+          <w:i w:val="0"/>
+          <w:iCs w:val="0"/>
+          <w:color w:val="000000" w:themeColor="text1"/>
+        </w:rPr>
+      </w:pPr>
+      <w:r>
+        <w:rPr>
+          <w:rStyle w:val="IntenseEmphasis"/>
+          <w:i w:val="0"/>
+          <w:iCs w:val="0"/>
+        </w:rPr>
+        <w:t xml:space="preserve">Fig.1 </w:t>
+      </w:r>
+      <w:r>
+        <w:rPr>
+          <w:rStyle w:val="IntenseEmphasis"/>
+          <w:i w:val="0"/>
+          <w:iCs w:val="0"/>
+          <w:color w:val="000000" w:themeColor="text1"/>
+        </w:rPr>
+        <w:t xml:space="preserve">Plot of the </w:t>
+      </w:r>
+      <w:r>
+        <w:rPr>
+          <w:rStyle w:val="IntenseEmphasis"/>
+          <w:i w:val="0"/>
+          <w:iCs w:val="0"/>
+          <w:color w:val="000000" w:themeColor="text1"/>
+        </w:rPr>
+        <w:t>First Harmonic Normalised Signal Amplitude with detected peaks overlay. Noise</w:t>
+      </w:r>
+      <w:r>
+        <w:rPr>
+          <w:rStyle w:val="IntenseEmphasis"/>
+          <w:i w:val="0"/>
+          <w:iCs w:val="0"/>
+          <w:color w:val="000000" w:themeColor="text1"/>
+        </w:rPr>
+        <w:t xml:space="preserve"> dominates when </w:t>
+      </w:r>
+      <w:r>
+        <w:rPr>
+          <w:rStyle w:val="IntenseEmphasis"/>
+          <w:i w:val="0"/>
+          <w:iCs w:val="0"/>
+          <w:color w:val="000000" w:themeColor="text1"/>
+        </w:rPr>
+        <w:t>a peak is larger than the one preceding it. This disagrees with damping, indicating that the signal is being driven by noise.</w:t>
+      </w:r>
+    </w:p>
+    <w:p>
+      <w:pPr>
+        <w:rPr>
+          <w:rStyle w:val="IntenseEmphasis"/>
+          <w:i w:val="0"/>
+          <w:iCs w:val="0"/>
+          <w:color w:val="000000" w:themeColor="text1"/>
+        </w:rPr>
+      </w:pPr>
+    </w:p>
+    <w:p>
+      <w:pPr>
+        <w:pStyle w:val="IntenseQuote"/>
+      </w:pPr>
+      <w:r>
+        <w:t>2</w:t>
+      </w:r>
+      <w:r>
+        <w:t>7</w:t>
+      </w:r>
+      <w:r>
+        <w:t xml:space="preserve">/11/25 </w:t>
+      </w:r>
+      <w:r>
+        <w:t>11</w:t>
+      </w:r>
+      <w:r>
+        <w:t>pm</w:t>
+      </w:r>
+      <w:r>
+        <w:t xml:space="preserve"> </w:t>
+      </w:r>
+      <w:r>
+        <w:t xml:space="preserve">(Session </w:t>
+      </w:r>
+      <w:r>
+        <w:t>2</w:t>
+      </w:r>
+      <w:r>
+        <w:t>-</w:t>
+      </w:r>
+      <w:r>
+        <w:t>3</w:t>
+      </w:r>
+      <w:r>
+        <w:t>)</w:t>
+      </w:r>
+    </w:p>
+    <w:p>
+      <w:pPr>
+        <w:rPr>
+          <w:rStyle w:val="IntenseEmphasis"/>
+          <w:i w:val="0"/>
+          <w:iCs w:val="0"/>
+        </w:rPr>
+      </w:pPr>
+      <w:r>
+        <w:rPr>
+          <w:rStyle w:val="IntenseEmphasis"/>
+          <w:i w:val="0"/>
+          <w:iCs w:val="0"/>
+        </w:rPr>
+        <w:t>Goal of the Session</w:t>
+      </w:r>
+    </w:p>
+    <w:p>
+      <w:r>
+        <w:t>Explore</w:t>
+      </w:r>
+      <w:r>
+        <w:t xml:space="preserve"> how </w:t>
+      </w:r>
+      <w:r>
+        <w:t>noise level</w:t>
+      </w:r>
+      <w:r>
+        <w:t xml:space="preserve">, </w:t>
+      </w:r>
+      <w:r>
+        <w:t>wave frequency and damping rate</w:t>
+      </w:r>
+      <w:r>
+        <w:t xml:space="preserve"> </w:t>
+      </w:r>
+      <w:r>
+        <w:t>change as you change the number of cells, the number of particles and the length of the box</w:t>
+      </w:r>
+      <w:r>
+        <w:t>.</w:t>
+      </w:r>
+    </w:p>
+    <w:p/>
+    <w:p>
+      <w:r>
+        <w:t>Statistical Variation</w:t>
+      </w:r>
+    </w:p>
+    <w:p>
+      <w:pPr>
+        <w:pStyle w:val="ListParagraph"/>
+        <w:numPr>
+          <w:ilvl w:val="0"/>
+          <w:numId w:val="3"/>
+        </w:numPr>
+      </w:pPr>
+      <w:r>
+        <w:t>Run 5 sims with same initial conditions</w:t>
+      </w:r>
+    </w:p>
+    <w:p>
+      <w:pPr>
+        <w:pStyle w:val="ListParagraph"/>
+        <w:numPr>
+          <w:ilvl w:val="0"/>
+          <w:numId w:val="3"/>
+        </w:numPr>
+      </w:pPr>
+      <w:r>
+        <w:t>Measure the noise, frequency and damping rate for each run.</w:t>
+      </w:r>
+    </w:p>
+    <w:p>
+      <w:pPr>
+        <w:pStyle w:val="ListParagraph"/>
+        <w:numPr>
+          <w:ilvl w:val="0"/>
+          <w:numId w:val="3"/>
+        </w:numPr>
+      </w:pPr>
+      <w:r>
+        <w:t>compute a mean with appropriate error estimate.</w:t>
+      </w:r>
+    </w:p>
+    <w:p>
+      <w:pPr>
+        <w:pStyle w:val="ListParagraph"/>
+        <w:numPr>
+          <w:ilvl w:val="0"/>
+          <w:numId w:val="3"/>
+        </w:numPr>
+      </w:pPr>
+      <w:r>
+        <w:t>Compare the error on repeat measurements to the error on an individual measurement. Which is most significant?</w:t>
+      </w:r>
+    </w:p>
+    <w:p>
+      <w:r>
+        <w:lastRenderedPageBreak/>
+        <w:t>General idea for code:</w:t>
+      </w:r>
+    </w:p>
+    <w:p>
+      <w:pPr>
+        <w:numPr>
+          <w:ilvl w:val="0"/>
+          <w:numId w:val="4"/>
+        </w:numPr>
+      </w:pPr>
+      <w:r>
+        <w:t xml:space="preserve">Ask user for </w:t>
+      </w:r>
+      <w:r>
+        <w:rPr>
+          <w:b/>
+          <w:bCs/>
+        </w:rPr>
+        <w:t>N runs</w:t>
+      </w:r>
+      <w:r>
+        <w:t xml:space="preserve"> (via input() or CLI arg).</w:t>
+      </w:r>
+    </w:p>
+    <w:p>
+      <w:pPr>
+        <w:numPr>
+          <w:ilvl w:val="0"/>
+          <w:numId w:val="4"/>
+        </w:numPr>
+      </w:pPr>
+      <w:r>
+        <w:t>Loop N times.</w:t>
+      </w:r>
+    </w:p>
+    <w:p>
+      <w:pPr>
+        <w:numPr>
+          <w:ilvl w:val="0"/>
+          <w:numId w:val="4"/>
+        </w:numPr>
+      </w:pPr>
+      <w:r>
+        <w:t>For each run:</w:t>
+      </w:r>
+    </w:p>
+    <w:p>
+      <w:pPr>
+        <w:numPr>
+          <w:ilvl w:val="1"/>
+          <w:numId w:val="4"/>
+        </w:numPr>
+      </w:pPr>
+      <w:r>
+        <w:t>run the simulation</w:t>
+      </w:r>
+    </w:p>
+    <w:p>
+      <w:pPr>
+        <w:numPr>
+          <w:ilvl w:val="1"/>
+          <w:numId w:val="4"/>
+        </w:numPr>
+      </w:pPr>
+      <w:r>
+        <w:t>extract noise, ω, γ</w:t>
+      </w:r>
+    </w:p>
+    <w:p>
+      <w:pPr>
+        <w:numPr>
+          <w:ilvl w:val="1"/>
+          <w:numId w:val="4"/>
+        </w:numPr>
+      </w:pPr>
+      <w:r>
+        <w:t>save results to a unique file</w:t>
+      </w:r>
+    </w:p>
+    <w:p>
+      <w:pPr>
+        <w:numPr>
+          <w:ilvl w:val="0"/>
+          <w:numId w:val="4"/>
+        </w:numPr>
+      </w:pPr>
+      <w:r>
+        <w:t>After the loop:</w:t>
+      </w:r>
+    </w:p>
+    <w:p>
+      <w:pPr>
+        <w:numPr>
+          <w:ilvl w:val="1"/>
+          <w:numId w:val="4"/>
+        </w:numPr>
+      </w:pPr>
+      <w:r>
+        <w:t>compute means + standard deviations</w:t>
+      </w:r>
+    </w:p>
+    <w:p>
+      <w:pPr>
+        <w:numPr>
+          <w:ilvl w:val="1"/>
+          <w:numId w:val="4"/>
+        </w:numPr>
+      </w:pPr>
+      <w:r>
+        <w:t>print comparison (individual</w:t>
+      </w:r>
+      <w:r>
+        <w:rPr>
+          <w:rFonts w:ascii="Cambria Math" w:hAnsi="Cambria Math" w:cs="Cambria Math"/>
+        </w:rPr>
+        <w:t>‐</w:t>
+      </w:r>
+      <w:r>
+        <w:t>run error vs ensemble error)</w:t>
+      </w:r>
+    </w:p>
+    <w:p/>
+    <w:p>
+      <w:r>
+        <w:t>Code Results</w:t>
+      </w:r>
+      <w:r>
+        <w:t>:</w:t>
+      </w:r>
+    </w:p>
+    <w:p>
+      <w:r>
+        <w:t>Noise   : mean=0.03693, std=0.01041</w:t>
+      </w:r>
+    </w:p>
+    <w:p>
+      <w:r>
+        <w:t>Omega   : mean=2.403, std=0.5554</w:t>
+      </w:r>
+    </w:p>
+    <w:p>
+      <w:r>
+        <w:t>Gamma   : mean=0.1887, std=0.04362</w:t>
+      </w:r>
+    </w:p>
+    <w:p/>
+    <w:p>
+      <w:r>
+        <w:t>--- ERROR COMPARISON ---</w:t>
+      </w:r>
+    </w:p>
+    <w:p>
+      <w:r>
+        <w:t>Individual ω error : 0.1642</w:t>
+      </w:r>
+    </w:p>
+    <w:p>
+      <w:r>
+        <w:t>Run-to-run ω spread: 0.5554</w:t>
+      </w:r>
+    </w:p>
+    <w:p>
+      <w:r>
+        <w:t>Individual γ error : 0.04336</w:t>
+      </w:r>
+    </w:p>
+    <w:p>
+      <w:r>
+        <w:t>Run-to-run γ spread: 0.04362</w:t>
+      </w:r>
+    </w:p>
+    <w:p/>
+    <w:p>
+      <w:r>
+        <w:t>Larger value = dominant source of uncertainty.</w:t>
+      </w:r>
+    </w:p>
+    <w:p/>
+    <w:p>
+      <w:pPr>
+        <w:rPr>
+          <w:rStyle w:val="IntenseEmphasis"/>
+          <w:i w:val="0"/>
+          <w:iCs w:val="0"/>
+          <w:color w:val="000000" w:themeColor="text1"/>
         </w:rPr>
       </w:pPr>
     </w:p>
@@ -1022,6 +1691,95 @@
 <file path=word/numbering.xml><?xml version="1.0" encoding="utf-8"?>
 <w:numbering xmlns:wpc="http://schemas.microsoft.com/office/word/2010/wordprocessingCanvas" xmlns:cx="http://schemas.microsoft.com/office/drawing/2014/chartex" xmlns:cx1="http://schemas.microsoft.com/office/drawing/2015/9/8/chartex" xmlns:cx2="http://schemas.microsoft.com/office/drawing/2015/10/21/chartex" xmlns:cx3="http://schemas.microsoft.com/office/drawing/2016/5/9/chartex" xmlns:cx4="http://schemas.microsoft.com/office/drawing/2016/5/10/chartex" xmlns:cx5="http://schemas.microsoft.com/office/drawing/2016/5/11/chartex" xmlns:cx6="http://schemas.microsoft.com/office/drawing/2016/5/12/chartex" xmlns:cx7="http://schemas.microsoft.com/office/drawing/2016/5/13/chartex" xmlns:cx8="http://schemas.microsoft.com/office/drawing/2016/5/14/chartex" xmlns:mc="http://schemas.openxmlformats.org/markup-compatibility/2006" xmlns:aink="http://schemas.microsoft.com/office/drawing/2016/ink" xmlns:am3d="http://schemas.microsoft.com/office/drawing/2017/model3d" xmlns:o="urn:schemas-microsoft-com:office:office" xmlns:oel="http://schemas.microsoft.com/office/2019/extlst" xmlns:r="http://schemas.openxmlformats.org/officeDocument/2006/relationships" xmlns:m="http://schemas.openxmlformats.org/officeDocument/2006/math" xmlns:v="urn:schemas-microsoft-com:vml" xmlns:wp14="http://schemas.microsoft.com/office/word/2010/wordprocessingDrawing" xmlns:wp="http://schemas.openxmlformats.org/drawingml/2006/wordprocessingDrawing" xmlns:w10="urn:schemas-microsoft-com:office:word" xmlns:w="http://schemas.openxmlformats.org/wordprocessingml/2006/main" xmlns:w14="http://schemas.microsoft.com/office/word/2010/wordml" xmlns:w15="http://schemas.microsoft.com/office/word/2012/wordml" xmlns:w16cex="http://schemas.microsoft.com/office/word/2018/wordml/cex" xmlns:w16cid="http://schemas.microsoft.com/office/word/2016/wordml/cid" xmlns:w16="http://schemas.microsoft.com/office/word/2018/wordml" xmlns:w16du="http://schemas.microsoft.com/office/word/2023/wordml/word16du" xmlns:w16sdtdh="http://schemas.microsoft.com/office/word/2020/wordml/sdtdatahash" xmlns:w16sdtfl="http://schemas.microsoft.com/office/word/2024/wordml/sdtformatlock" xmlns:w16se="http://schemas.microsoft.com/office/word/2015/wordml/symex" xmlns:wpg="http://schemas.microsoft.com/office/word/2010/wordprocessingGroup" xmlns:wpi="http://schemas.microsoft.com/office/word/2010/wordprocessingInk" xmlns:wne="http://schemas.microsoft.com/office/word/2006/wordml" xmlns:wps="http://schemas.microsoft.com/office/word/2010/wordprocessingShape" mc:Ignorable="w14 w15 w16se w16cid w16 w16cex w16sdtdh w16sdtfl w16du wp14">
   <w:abstractNum w:abstractNumId="0" w15:restartNumberingAfterBreak="0">
+    <w:nsid w:val="0C2D3EA3"/>
+    <w:multiLevelType w:val="hybridMultilevel"/>
+    <w:tmpl w:val="ABA42C56"/>
+    <w:lvl w:ilvl="0" w:tplc="0809000F">
+      <w:start w:val="1"/>
+      <w:numFmt w:val="decimal"/>
+      <w:lvlText w:val="%1."/>
+      <w:lvlJc w:val="left"/>
+      <w:pPr>
+        <w:ind w:left="720" w:hanging="360"/>
+      </w:pPr>
+      <w:rPr>
+        <w:rFonts w:hint="default"/>
+      </w:rPr>
+    </w:lvl>
+    <w:lvl w:ilvl="1" w:tplc="08090019" w:tentative="1">
+      <w:start w:val="1"/>
+      <w:numFmt w:val="lowerLetter"/>
+      <w:lvlText w:val="%2."/>
+      <w:lvlJc w:val="left"/>
+      <w:pPr>
+        <w:ind w:left="1440" w:hanging="360"/>
+      </w:pPr>
+    </w:lvl>
+    <w:lvl w:ilvl="2" w:tplc="0809001B" w:tentative="1">
+      <w:start w:val="1"/>
+      <w:numFmt w:val="lowerRoman"/>
+      <w:lvlText w:val="%3."/>
+      <w:lvlJc w:val="right"/>
+      <w:pPr>
+        <w:ind w:left="2160" w:hanging="180"/>
+      </w:pPr>
+    </w:lvl>
+    <w:lvl w:ilvl="3" w:tplc="0809000F" w:tentative="1">
+      <w:start w:val="1"/>
+      <w:numFmt w:val="decimal"/>
+      <w:lvlText w:val="%4."/>
+      <w:lvlJc w:val="left"/>
+      <w:pPr>
+        <w:ind w:left="2880" w:hanging="360"/>
+      </w:pPr>
+    </w:lvl>
+    <w:lvl w:ilvl="4" w:tplc="08090019" w:tentative="1">
+      <w:start w:val="1"/>
+      <w:numFmt w:val="lowerLetter"/>
+      <w:lvlText w:val="%5."/>
+      <w:lvlJc w:val="left"/>
+      <w:pPr>
+        <w:ind w:left="3600" w:hanging="360"/>
+      </w:pPr>
+    </w:lvl>
+    <w:lvl w:ilvl="5" w:tplc="0809001B" w:tentative="1">
+      <w:start w:val="1"/>
+      <w:numFmt w:val="lowerRoman"/>
+      <w:lvlText w:val="%6."/>
+      <w:lvlJc w:val="right"/>
+      <w:pPr>
+        <w:ind w:left="4320" w:hanging="180"/>
+      </w:pPr>
+    </w:lvl>
+    <w:lvl w:ilvl="6" w:tplc="0809000F" w:tentative="1">
+      <w:start w:val="1"/>
+      <w:numFmt w:val="decimal"/>
+      <w:lvlText w:val="%7."/>
+      <w:lvlJc w:val="left"/>
+      <w:pPr>
+        <w:ind w:left="5040" w:hanging="360"/>
+      </w:pPr>
+    </w:lvl>
+    <w:lvl w:ilvl="7" w:tplc="08090019" w:tentative="1">
+      <w:start w:val="1"/>
+      <w:numFmt w:val="lowerLetter"/>
+      <w:lvlText w:val="%8."/>
+      <w:lvlJc w:val="left"/>
+      <w:pPr>
+        <w:ind w:left="5760" w:hanging="360"/>
+      </w:pPr>
+    </w:lvl>
+    <w:lvl w:ilvl="8" w:tplc="0809001B" w:tentative="1">
+      <w:start w:val="1"/>
+      <w:numFmt w:val="lowerRoman"/>
+      <w:lvlText w:val="%9."/>
+      <w:lvlJc w:val="right"/>
+      <w:pPr>
+        <w:ind w:left="6480" w:hanging="180"/>
+      </w:pPr>
+    </w:lvl>
+  </w:abstractNum>
+  <w:abstractNum w:abstractNumId="1" w15:restartNumberingAfterBreak="0">
     <w:nsid w:val="4B8B460B"/>
     <w:multiLevelType w:val="hybridMultilevel"/>
     <w:tmpl w:val="A372D382"/>
@@ -1133,7 +1891,7 @@
       </w:rPr>
     </w:lvl>
   </w:abstractNum>
-  <w:abstractNum w:abstractNumId="1" w15:restartNumberingAfterBreak="0">
+  <w:abstractNum w:abstractNumId="2" w15:restartNumberingAfterBreak="0">
     <w:nsid w:val="73914799"/>
     <w:multiLevelType w:val="hybridMultilevel"/>
     <w:tmpl w:val="1C24088E"/>
@@ -1246,11 +2004,134 @@
       </w:rPr>
     </w:lvl>
   </w:abstractNum>
+  <w:abstractNum w:abstractNumId="3" w15:restartNumberingAfterBreak="0">
+    <w:nsid w:val="78006735"/>
+    <w:multiLevelType w:val="multilevel"/>
+    <w:tmpl w:val="432C660A"/>
+    <w:lvl w:ilvl="0">
+      <w:start w:val="1"/>
+      <w:numFmt w:val="decimal"/>
+      <w:lvlText w:val="%1."/>
+      <w:lvlJc w:val="left"/>
+      <w:pPr>
+        <w:tabs>
+          <w:tab w:val="num" w:pos="720"/>
+        </w:tabs>
+        <w:ind w:left="720" w:hanging="360"/>
+      </w:pPr>
+    </w:lvl>
+    <w:lvl w:ilvl="1">
+      <w:start w:val="1"/>
+      <w:numFmt w:val="bullet"/>
+      <w:lvlText w:val="o"/>
+      <w:lvlJc w:val="left"/>
+      <w:pPr>
+        <w:tabs>
+          <w:tab w:val="num" w:pos="1440"/>
+        </w:tabs>
+        <w:ind w:left="1440" w:hanging="360"/>
+      </w:pPr>
+      <w:rPr>
+        <w:rFonts w:ascii="Courier New" w:hAnsi="Courier New" w:hint="default"/>
+        <w:sz w:val="20"/>
+      </w:rPr>
+    </w:lvl>
+    <w:lvl w:ilvl="2" w:tentative="1">
+      <w:start w:val="1"/>
+      <w:numFmt w:val="decimal"/>
+      <w:lvlText w:val="%3."/>
+      <w:lvlJc w:val="left"/>
+      <w:pPr>
+        <w:tabs>
+          <w:tab w:val="num" w:pos="2160"/>
+        </w:tabs>
+        <w:ind w:left="2160" w:hanging="360"/>
+      </w:pPr>
+    </w:lvl>
+    <w:lvl w:ilvl="3" w:tentative="1">
+      <w:start w:val="1"/>
+      <w:numFmt w:val="decimal"/>
+      <w:lvlText w:val="%4."/>
+      <w:lvlJc w:val="left"/>
+      <w:pPr>
+        <w:tabs>
+          <w:tab w:val="num" w:pos="2880"/>
+        </w:tabs>
+        <w:ind w:left="2880" w:hanging="360"/>
+      </w:pPr>
+    </w:lvl>
+    <w:lvl w:ilvl="4" w:tentative="1">
+      <w:start w:val="1"/>
+      <w:numFmt w:val="decimal"/>
+      <w:lvlText w:val="%5."/>
+      <w:lvlJc w:val="left"/>
+      <w:pPr>
+        <w:tabs>
+          <w:tab w:val="num" w:pos="3600"/>
+        </w:tabs>
+        <w:ind w:left="3600" w:hanging="360"/>
+      </w:pPr>
+    </w:lvl>
+    <w:lvl w:ilvl="5" w:tentative="1">
+      <w:start w:val="1"/>
+      <w:numFmt w:val="decimal"/>
+      <w:lvlText w:val="%6."/>
+      <w:lvlJc w:val="left"/>
+      <w:pPr>
+        <w:tabs>
+          <w:tab w:val="num" w:pos="4320"/>
+        </w:tabs>
+        <w:ind w:left="4320" w:hanging="360"/>
+      </w:pPr>
+    </w:lvl>
+    <w:lvl w:ilvl="6" w:tentative="1">
+      <w:start w:val="1"/>
+      <w:numFmt w:val="decimal"/>
+      <w:lvlText w:val="%7."/>
+      <w:lvlJc w:val="left"/>
+      <w:pPr>
+        <w:tabs>
+          <w:tab w:val="num" w:pos="5040"/>
+        </w:tabs>
+        <w:ind w:left="5040" w:hanging="360"/>
+      </w:pPr>
+    </w:lvl>
+    <w:lvl w:ilvl="7" w:tentative="1">
+      <w:start w:val="1"/>
+      <w:numFmt w:val="decimal"/>
+      <w:lvlText w:val="%8."/>
+      <w:lvlJc w:val="left"/>
+      <w:pPr>
+        <w:tabs>
+          <w:tab w:val="num" w:pos="5760"/>
+        </w:tabs>
+        <w:ind w:left="5760" w:hanging="360"/>
+      </w:pPr>
+    </w:lvl>
+    <w:lvl w:ilvl="8" w:tentative="1">
+      <w:start w:val="1"/>
+      <w:numFmt w:val="decimal"/>
+      <w:lvlText w:val="%9."/>
+      <w:lvlJc w:val="left"/>
+      <w:pPr>
+        <w:tabs>
+          <w:tab w:val="num" w:pos="6480"/>
+        </w:tabs>
+        <w:ind w:left="6480" w:hanging="360"/>
+      </w:pPr>
+    </w:lvl>
+  </w:abstractNum>
   <w:num w:numId="1" w16cid:durableId="12346751">
+    <w:abstractNumId w:val="2"/>
+  </w:num>
+  <w:num w:numId="2" w16cid:durableId="1379627358">
     <w:abstractNumId w:val="1"/>
   </w:num>
-  <w:num w:numId="2" w16cid:durableId="1379627358">
+  <w:num w:numId="3" w16cid:durableId="1322351823">
     <w:abstractNumId w:val="0"/>
+  </w:num>
+  <w:num w:numId="4" w16cid:durableId="1949770470">
+    <w:abstractNumId w:val="3"/>
   </w:num>
 </w:numbering>
 </file>

</xml_diff>